<commit_message>
Trying to plot... not really working
</commit_message>
<xml_diff>
--- a/LSample_Thesis_Draft.docx
+++ b/LSample_Thesis_Draft.docx
@@ -3565,6 +3565,69 @@
     </w:p>
     <w:p>
       <w:pPr>
+        <w:pStyle w:val="ListParagraph"/>
+        <w:spacing w:line="480" w:lineRule="auto"/>
+        <w:ind w:left="1080"/>
+        <w:rPr>
+          <w:sz w:val="22"/>
+          <w:szCs w:val="22"/>
+        </w:rPr>
+      </w:pPr>
+      <w:r>
+        <w:rPr>
+          <w:sz w:val="22"/>
+          <w:szCs w:val="22"/>
+        </w:rPr>
+        <w:t>Screenshots of code</w:t>
+      </w:r>
+      <w:r>
+        <w:rPr>
+          <w:sz w:val="22"/>
+          <w:szCs w:val="22"/>
+        </w:rPr>
+        <w:t xml:space="preserve"> chunks?</w:t>
+      </w:r>
+    </w:p>
+    <w:p>
+      <w:pPr>
+        <w:pStyle w:val="ListParagraph"/>
+        <w:spacing w:line="480" w:lineRule="auto"/>
+        <w:ind w:left="1080"/>
+        <w:rPr>
+          <w:sz w:val="22"/>
+          <w:szCs w:val="22"/>
+        </w:rPr>
+      </w:pPr>
+      <w:r>
+        <w:rPr>
+          <w:sz w:val="22"/>
+          <w:szCs w:val="22"/>
+        </w:rPr>
+        <w:t>R notebook</w:t>
+      </w:r>
+      <w:r>
+        <w:rPr>
+          <w:sz w:val="22"/>
+          <w:szCs w:val="22"/>
+        </w:rPr>
+        <w:t>?</w:t>
+      </w:r>
+      <w:bookmarkStart w:id="0" w:name="_GoBack"/>
+      <w:bookmarkEnd w:id="0"/>
+    </w:p>
+    <w:p>
+      <w:pPr>
+        <w:pStyle w:val="ListParagraph"/>
+        <w:spacing w:line="480" w:lineRule="auto"/>
+        <w:ind w:left="1080"/>
+        <w:rPr>
+          <w:sz w:val="22"/>
+          <w:szCs w:val="22"/>
+        </w:rPr>
+      </w:pPr>
+    </w:p>
+    <w:p>
+      <w:pPr>
         <w:pStyle w:val="Title"/>
       </w:pPr>
       <w:r>
@@ -4544,6 +4607,7 @@
             </w:pPr>
             <w:proofErr w:type="spellStart"/>
             <w:r>
+              <w:lastRenderedPageBreak/>
               <w:t>rightIR</w:t>
             </w:r>
             <w:proofErr w:type="spellEnd"/>
@@ -5268,6 +5332,7 @@
           <w:sz w:val="22"/>
           <w:szCs w:val="22"/>
         </w:rPr>
+        <w:lastRenderedPageBreak/>
         <w:t xml:space="preserve">Table 3. </w:t>
       </w:r>
       <w:r>
@@ -5301,7 +5366,6 @@
           <w:sz w:val="22"/>
           <w:szCs w:val="22"/>
         </w:rPr>
-        <w:lastRenderedPageBreak/>
         <w:t xml:space="preserve">The ANNs had a few trends in common. Both models featured an excitatory connection between the left </w:t>
       </w:r>
       <w:proofErr w:type="gramStart"/>
@@ -5505,6 +5569,7 @@
                 <w:bCs w:val="0"/>
                 <w:color w:val="000000"/>
               </w:rPr>
+              <w:lastRenderedPageBreak/>
               <w:t>Static</w:t>
             </w:r>
           </w:p>
@@ -5705,7 +5770,6 @@
               <w:rPr>
                 <w:color w:val="000000"/>
               </w:rPr>
-              <w:lastRenderedPageBreak/>
               <w:t>leftIR</w:t>
             </w:r>
           </w:p>
@@ -7220,10 +7284,7 @@
         <w:t>Chapter 4: Discussion</w:t>
       </w:r>
     </w:p>
-    <w:p>
-      <w:bookmarkStart w:id="0" w:name="_GoBack"/>
-      <w:bookmarkEnd w:id="0"/>
-    </w:p>
+    <w:p/>
     <w:p>
       <w:pPr>
         <w:spacing w:line="480" w:lineRule="auto"/>
@@ -7292,7 +7353,16 @@
           <w:noProof/>
           <w:sz w:val="22"/>
         </w:rPr>
-        <w:t xml:space="preserve">Cappelle, C. K., Bernatskiy, A., Livingston, K., Livingston, N., &amp; Bongard, J. (2016). Morphological modularity can enable the evolution of robot behavior to scale linearly with the number of environmental features. </w:t>
+        <w:t xml:space="preserve">Cappelle, C. K., Bernatskiy, A., Livingston, K., Livingston, N., &amp; Bongard, J. (2016). Morphological </w:t>
+      </w:r>
+      <w:r>
+        <w:rPr>
+          <w:rFonts w:ascii="Calibri" w:hAnsi="Calibri" w:cs="Calibri"/>
+          <w:noProof/>
+          <w:sz w:val="22"/>
+        </w:rPr>
+        <w:lastRenderedPageBreak/>
+        <w:t xml:space="preserve">modularity can enable the evolution of robot behavior to scale linearly with the number of environmental features. </w:t>
       </w:r>
       <w:r>
         <w:rPr>
@@ -7328,16 +7398,7 @@
           <w:noProof/>
           <w:sz w:val="22"/>
         </w:rPr>
-        <w:t xml:space="preserve">(OCT), 1–10. </w:t>
-      </w:r>
-      <w:r>
-        <w:rPr>
-          <w:rFonts w:ascii="Calibri" w:hAnsi="Calibri" w:cs="Calibri"/>
-          <w:noProof/>
-          <w:sz w:val="22"/>
-        </w:rPr>
-        <w:lastRenderedPageBreak/>
-        <w:t>https://doi.org/10.3389/frobt.2016.00059</w:t>
+        <w:t>(OCT), 1–10. https://doi.org/10.3389/frobt.2016.00059</w:t>
       </w:r>
     </w:p>
     <w:p>
@@ -7640,6 +7701,7 @@
           <w:sz w:val="22"/>
           <w:szCs w:val="22"/>
         </w:rPr>
+        <w:lastRenderedPageBreak/>
         <w:fldChar w:fldCharType="end"/>
       </w:r>
     </w:p>
@@ -8846,7 +8908,7 @@
 </file>
 
 <file path=customXml/itemProps1.xml><?xml version="1.0" encoding="utf-8"?>
-<ds:datastoreItem xmlns:ds="http://schemas.openxmlformats.org/officeDocument/2006/customXml" ds:itemID="{5355E80B-AFCD-BF41-B51C-2DBA1D33E492}">
+<ds:datastoreItem xmlns:ds="http://schemas.openxmlformats.org/officeDocument/2006/customXml" ds:itemID="{472F8BD7-C85E-B94D-AF57-4D29755A8AE5}">
   <ds:schemaRefs>
     <ds:schemaRef ds:uri="http://schemas.openxmlformats.org/officeDocument/2006/bibliography"/>
   </ds:schemaRefs>

</xml_diff>

<commit_message>
Working on write up all the live long day!
</commit_message>
<xml_diff>
--- a/LSample_Thesis_Draft.docx
+++ b/LSample_Thesis_Draft.docx
@@ -12,7 +12,23 @@
         <w:t>GridBot: a comparison of Evolutionary Algorithms in Dynamic and Static Environments</w:t>
       </w:r>
     </w:p>
-    <w:p/>
+    <w:p>
+      <w:r>
+        <w:t>GitHub Repository: &lt;</w:t>
+      </w:r>
+      <w:hyperlink r:id="rId6" w:history="1">
+        <w:r>
+          <w:rPr>
+            <w:color w:val="0000FF"/>
+            <w:u w:val="single"/>
+          </w:rPr>
+          <w:t>https://github.com/lpsample/Senior-Thesis</w:t>
+        </w:r>
+      </w:hyperlink>
+      <w:r>
+        <w:t>&gt;</w:t>
+      </w:r>
+    </w:p>
     <w:p/>
     <w:p>
       <w:r>
@@ -679,7 +695,7 @@
                     <pic:cNvPicPr/>
                   </pic:nvPicPr>
                   <pic:blipFill rotWithShape="1">
-                    <a:blip r:embed="rId6">
+                    <a:blip r:embed="rId7">
                       <a:extLst>
                         <a:ext uri="{28A0092B-C50C-407E-A947-70E740481C1C}">
                           <a14:useLocalDpi xmlns:a14="http://schemas.microsoft.com/office/drawing/2010/main" val="0"/>
@@ -1498,7 +1514,7 @@
                     <pic:cNvPicPr/>
                   </pic:nvPicPr>
                   <pic:blipFill rotWithShape="1">
-                    <a:blip r:embed="rId7" cstate="print">
+                    <a:blip r:embed="rId8" cstate="print">
                       <a:extLst>
                         <a:ext uri="{28A0092B-C50C-407E-A947-70E740481C1C}">
                           <a14:useLocalDpi xmlns:a14="http://schemas.microsoft.com/office/drawing/2010/main" val="0"/>
@@ -1685,7 +1701,7 @@
                     <pic:cNvPicPr/>
                   </pic:nvPicPr>
                   <pic:blipFill rotWithShape="1">
-                    <a:blip r:embed="rId8" cstate="print">
+                    <a:blip r:embed="rId9" cstate="print">
                       <a:extLst>
                         <a:ext uri="{28A0092B-C50C-407E-A947-70E740481C1C}">
                           <a14:useLocalDpi xmlns:a14="http://schemas.microsoft.com/office/drawing/2010/main" val="0"/>
@@ -1851,7 +1867,7 @@
                     <pic:cNvPicPr/>
                   </pic:nvPicPr>
                   <pic:blipFill>
-                    <a:blip r:embed="rId9">
+                    <a:blip r:embed="rId10">
                       <a:extLst>
                         <a:ext uri="{28A0092B-C50C-407E-A947-70E740481C1C}">
                           <a14:useLocalDpi xmlns:a14="http://schemas.microsoft.com/office/drawing/2010/main" val="0"/>
@@ -2545,7 +2561,7 @@
                     <pic:cNvPicPr/>
                   </pic:nvPicPr>
                   <pic:blipFill>
-                    <a:blip r:embed="rId10">
+                    <a:blip r:embed="rId11">
                       <a:extLst>
                         <a:ext uri="{28A0092B-C50C-407E-A947-70E740481C1C}">
                           <a14:useLocalDpi xmlns:a14="http://schemas.microsoft.com/office/drawing/2010/main" val="0"/>
@@ -2646,7 +2662,7 @@
                     <pic:cNvPicPr/>
                   </pic:nvPicPr>
                   <pic:blipFill>
-                    <a:blip r:embed="rId11" cstate="print">
+                    <a:blip r:embed="rId12" cstate="print">
                       <a:extLst>
                         <a:ext uri="{28A0092B-C50C-407E-A947-70E740481C1C}">
                           <a14:useLocalDpi xmlns:a14="http://schemas.microsoft.com/office/drawing/2010/main" val="0"/>
@@ -2710,14 +2726,7 @@
           <w:sz w:val="22"/>
           <w:szCs w:val="22"/>
         </w:rPr>
-        <w:t xml:space="preserve"> </w:t>
-      </w:r>
-      <w:r>
-        <w:rPr>
-          <w:sz w:val="22"/>
-          <w:szCs w:val="22"/>
-        </w:rPr>
-        <w:t>Top: obstacle grid, bottom: light grid.</w:t>
+        <w:t xml:space="preserve"> Top: obstacle grid, bottom: light grid.</w:t>
       </w:r>
       <w:r>
         <w:rPr>
@@ -2772,7 +2781,7 @@
                     <pic:cNvPicPr/>
                   </pic:nvPicPr>
                   <pic:blipFill>
-                    <a:blip r:embed="rId12">
+                    <a:blip r:embed="rId13">
                       <a:extLst>
                         <a:ext uri="{28A0092B-C50C-407E-A947-70E740481C1C}">
                           <a14:useLocalDpi xmlns:a14="http://schemas.microsoft.com/office/drawing/2010/main" val="0"/>
@@ -2820,7 +2829,7 @@
                     <pic:cNvPicPr/>
                   </pic:nvPicPr>
                   <pic:blipFill>
-                    <a:blip r:embed="rId13">
+                    <a:blip r:embed="rId14">
                       <a:extLst>
                         <a:ext uri="{28A0092B-C50C-407E-A947-70E740481C1C}">
                           <a14:useLocalDpi xmlns:a14="http://schemas.microsoft.com/office/drawing/2010/main" val="0"/>
@@ -2877,21 +2886,7 @@
           <w:sz w:val="22"/>
           <w:szCs w:val="22"/>
         </w:rPr>
-        <w:t>4x25</w:t>
-      </w:r>
-      <w:r>
-        <w:rPr>
-          <w:sz w:val="22"/>
-          <w:szCs w:val="22"/>
-        </w:rPr>
-        <w:t xml:space="preserve"> Grid with randomly placed obstacles (example of </w:t>
-      </w:r>
-      <w:r>
-        <w:rPr>
-          <w:sz w:val="22"/>
-          <w:szCs w:val="22"/>
-        </w:rPr>
-        <w:t>4x</w:t>
+        <w:t>4x25 Grid with randomly placed obstacles (example of 4x</w:t>
       </w:r>
       <w:r>
         <w:rPr>
@@ -2905,14 +2900,7 @@
           <w:sz w:val="22"/>
           <w:szCs w:val="22"/>
         </w:rPr>
-        <w:t xml:space="preserve"> </w:t>
-      </w:r>
-      <w:r>
-        <w:rPr>
-          <w:sz w:val="22"/>
-          <w:szCs w:val="22"/>
-        </w:rPr>
-        <w:t>dynamic condition)</w:t>
+        <w:t xml:space="preserve"> dynamic condition)</w:t>
       </w:r>
       <w:r>
         <w:rPr>
@@ -2926,35 +2914,7 @@
           <w:sz w:val="22"/>
           <w:szCs w:val="22"/>
         </w:rPr>
-        <w:t xml:space="preserve"> </w:t>
-      </w:r>
-      <w:r>
-        <w:rPr>
-          <w:sz w:val="22"/>
-          <w:szCs w:val="22"/>
-        </w:rPr>
-        <w:t>Left</w:t>
-      </w:r>
-      <w:r>
-        <w:rPr>
-          <w:sz w:val="22"/>
-          <w:szCs w:val="22"/>
-        </w:rPr>
-        <w:t xml:space="preserve">: obstacle grid, </w:t>
-      </w:r>
-      <w:r>
-        <w:rPr>
-          <w:sz w:val="22"/>
-          <w:szCs w:val="22"/>
-        </w:rPr>
-        <w:t>right</w:t>
-      </w:r>
-      <w:r>
-        <w:rPr>
-          <w:sz w:val="22"/>
-          <w:szCs w:val="22"/>
-        </w:rPr>
-        <w:t>: light grid.</w:t>
+        <w:t xml:space="preserve"> Left: obstacle grid, right: light grid.</w:t>
       </w:r>
       <w:r>
         <w:rPr>
@@ -2999,7 +2959,7 @@
                     <pic:cNvPicPr/>
                   </pic:nvPicPr>
                   <pic:blipFill>
-                    <a:blip r:embed="rId14">
+                    <a:blip r:embed="rId15">
                       <a:extLst>
                         <a:ext uri="{28A0092B-C50C-407E-A947-70E740481C1C}">
                           <a14:useLocalDpi xmlns:a14="http://schemas.microsoft.com/office/drawing/2010/main" val="0"/>
@@ -3047,7 +3007,7 @@
                     <pic:cNvPicPr/>
                   </pic:nvPicPr>
                   <pic:blipFill>
-                    <a:blip r:embed="rId15">
+                    <a:blip r:embed="rId16">
                       <a:extLst>
                         <a:ext uri="{28A0092B-C50C-407E-A947-70E740481C1C}">
                           <a14:useLocalDpi xmlns:a14="http://schemas.microsoft.com/office/drawing/2010/main" val="0"/>
@@ -3097,70 +3057,7 @@
           <w:sz w:val="22"/>
           <w:szCs w:val="22"/>
         </w:rPr>
-        <w:t>5x20</w:t>
-      </w:r>
-      <w:r>
-        <w:rPr>
-          <w:sz w:val="22"/>
-          <w:szCs w:val="22"/>
-        </w:rPr>
-        <w:t xml:space="preserve"> Grid with randomly placed obstacles (example of </w:t>
-      </w:r>
-      <w:r>
-        <w:rPr>
-          <w:sz w:val="22"/>
-          <w:szCs w:val="22"/>
-        </w:rPr>
-        <w:t>5x10</w:t>
-      </w:r>
-      <w:r>
-        <w:rPr>
-          <w:sz w:val="22"/>
-          <w:szCs w:val="22"/>
-        </w:rPr>
-        <w:t xml:space="preserve"> dynamic condition)</w:t>
-      </w:r>
-      <w:r>
-        <w:rPr>
-          <w:sz w:val="22"/>
-          <w:szCs w:val="22"/>
-        </w:rPr>
-        <w:t>.</w:t>
-      </w:r>
-      <w:r>
-        <w:rPr>
-          <w:sz w:val="22"/>
-          <w:szCs w:val="22"/>
-        </w:rPr>
-        <w:t xml:space="preserve"> </w:t>
-      </w:r>
-      <w:r>
-        <w:rPr>
-          <w:sz w:val="22"/>
-          <w:szCs w:val="22"/>
-        </w:rPr>
-        <w:t>Left</w:t>
-      </w:r>
-      <w:r>
-        <w:rPr>
-          <w:sz w:val="22"/>
-          <w:szCs w:val="22"/>
-        </w:rPr>
-        <w:t xml:space="preserve">: obstacle grid, </w:t>
-      </w:r>
-      <w:r>
-        <w:rPr>
-          <w:sz w:val="22"/>
-          <w:szCs w:val="22"/>
-        </w:rPr>
-        <w:t>right</w:t>
-      </w:r>
-      <w:r>
-        <w:rPr>
-          <w:sz w:val="22"/>
-          <w:szCs w:val="22"/>
-        </w:rPr>
-        <w:t>: light grid.</w:t>
+        <w:t>5x20 Grid with randomly placed obstacles (example of 5x10 dynamic condition). Left: obstacle grid, right: light grid.</w:t>
       </w:r>
       <w:r>
         <w:rPr>
@@ -3202,7 +3099,7 @@
                     <pic:cNvPicPr/>
                   </pic:nvPicPr>
                   <pic:blipFill>
-                    <a:blip r:embed="rId16" cstate="print">
+                    <a:blip r:embed="rId17" cstate="print">
                       <a:extLst>
                         <a:ext uri="{28A0092B-C50C-407E-A947-70E740481C1C}">
                           <a14:useLocalDpi xmlns:a14="http://schemas.microsoft.com/office/drawing/2010/main" val="0"/>
@@ -3252,56 +3149,7 @@
           <w:sz w:val="22"/>
           <w:szCs w:val="22"/>
         </w:rPr>
-        <w:t>25x4</w:t>
-      </w:r>
-      <w:r>
-        <w:rPr>
-          <w:sz w:val="22"/>
-          <w:szCs w:val="22"/>
-        </w:rPr>
-        <w:t xml:space="preserve"> Grid with randomly placed obstacles (example of </w:t>
-      </w:r>
-      <w:r>
-        <w:rPr>
-          <w:sz w:val="22"/>
-          <w:szCs w:val="22"/>
-        </w:rPr>
-        <w:t>25x4</w:t>
-      </w:r>
-      <w:r>
-        <w:rPr>
-          <w:sz w:val="22"/>
-          <w:szCs w:val="22"/>
-        </w:rPr>
-        <w:t xml:space="preserve"> dynamic condition). </w:t>
-      </w:r>
-      <w:r>
-        <w:rPr>
-          <w:sz w:val="22"/>
-          <w:szCs w:val="22"/>
-        </w:rPr>
-        <w:t>top</w:t>
-      </w:r>
-      <w:r>
-        <w:rPr>
-          <w:sz w:val="22"/>
-          <w:szCs w:val="22"/>
-        </w:rPr>
-        <w:t xml:space="preserve">: obstacle grid, </w:t>
-      </w:r>
-      <w:r>
-        <w:rPr>
-          <w:sz w:val="22"/>
-          <w:szCs w:val="22"/>
-        </w:rPr>
-        <w:t>bottom</w:t>
-      </w:r>
-      <w:r>
-        <w:rPr>
-          <w:sz w:val="22"/>
-          <w:szCs w:val="22"/>
-        </w:rPr>
-        <w:t>: light grid.</w:t>
+        <w:t>25x4 Grid with randomly placed obstacles (example of 25x4 dynamic condition). top: obstacle grid, bottom: light grid.</w:t>
       </w:r>
       <w:r>
         <w:rPr>
@@ -3342,7 +3190,7 @@
                     <pic:cNvPicPr/>
                   </pic:nvPicPr>
                   <pic:blipFill>
-                    <a:blip r:embed="rId17" cstate="print">
+                    <a:blip r:embed="rId18" cstate="print">
                       <a:extLst>
                         <a:ext uri="{28A0092B-C50C-407E-A947-70E740481C1C}">
                           <a14:useLocalDpi xmlns:a14="http://schemas.microsoft.com/office/drawing/2010/main" val="0"/>
@@ -3399,28 +3247,7 @@
           <w:sz w:val="22"/>
           <w:szCs w:val="22"/>
         </w:rPr>
-        <w:t>20x5</w:t>
-      </w:r>
-      <w:r>
-        <w:rPr>
-          <w:sz w:val="22"/>
-          <w:szCs w:val="22"/>
-        </w:rPr>
-        <w:t xml:space="preserve"> Grid with randomly placed obstacles (example of </w:t>
-      </w:r>
-      <w:r>
-        <w:rPr>
-          <w:sz w:val="22"/>
-          <w:szCs w:val="22"/>
-        </w:rPr>
-        <w:t>20x5</w:t>
-      </w:r>
-      <w:r>
-        <w:rPr>
-          <w:sz w:val="22"/>
-          <w:szCs w:val="22"/>
-        </w:rPr>
-        <w:t xml:space="preserve"> dynamic condition). top: obstacle grid, bottom: light grid.</w:t>
+        <w:t>20x5 Grid with randomly placed obstacles (example of 20x5 dynamic condition). top: obstacle grid, bottom: light grid.</w:t>
       </w:r>
       <w:r>
         <w:rPr>
@@ -3435,17 +3262,6 @@
       <w:pPr>
         <w:spacing w:line="480" w:lineRule="auto"/>
         <w:rPr>
-          <w:b/>
-          <w:sz w:val="22"/>
-          <w:szCs w:val="22"/>
-        </w:rPr>
-      </w:pPr>
-    </w:p>
-    <w:p>
-      <w:pPr>
-        <w:spacing w:line="480" w:lineRule="auto"/>
-        <w:ind w:firstLine="720"/>
-        <w:rPr>
           <w:sz w:val="22"/>
           <w:szCs w:val="22"/>
         </w:rPr>
@@ -3522,7 +3338,21 @@
           <w:sz w:val="22"/>
           <w:szCs w:val="22"/>
         </w:rPr>
-        <w:t xml:space="preserve">these functions are found in </w:t>
+        <w:t xml:space="preserve">these functions </w:t>
+      </w:r>
+      <w:r>
+        <w:rPr>
+          <w:sz w:val="22"/>
+          <w:szCs w:val="22"/>
+        </w:rPr>
+        <w:t>is</w:t>
+      </w:r>
+      <w:r>
+        <w:rPr>
+          <w:sz w:val="22"/>
+          <w:szCs w:val="22"/>
+        </w:rPr>
+        <w:t xml:space="preserve"> found in </w:t>
       </w:r>
       <w:r>
         <w:rPr>
@@ -3551,7 +3381,38 @@
           <w:sz w:val="22"/>
           <w:szCs w:val="22"/>
         </w:rPr>
-        <w:t>,”</w:t>
+        <w:t xml:space="preserve">,” </w:t>
+      </w:r>
+      <w:r>
+        <w:rPr>
+          <w:sz w:val="22"/>
+          <w:szCs w:val="22"/>
+        </w:rPr>
+        <w:t xml:space="preserve">within the </w:t>
+      </w:r>
+      <w:hyperlink r:id="rId19" w:history="1">
+        <w:r>
+          <w:rPr>
+            <w:rStyle w:val="Hyperlink"/>
+            <w:sz w:val="22"/>
+            <w:szCs w:val="22"/>
+          </w:rPr>
+          <w:t>GitHub repository</w:t>
+        </w:r>
+      </w:hyperlink>
+      <w:r>
+        <w:rPr>
+          <w:sz w:val="22"/>
+          <w:szCs w:val="22"/>
+        </w:rPr>
+        <w:t xml:space="preserve">. </w:t>
+      </w:r>
+      <w:r>
+        <w:rPr>
+          <w:sz w:val="22"/>
+          <w:szCs w:val="22"/>
+        </w:rPr>
+        <w:t>See functions</w:t>
       </w:r>
       <w:r>
         <w:rPr>
@@ -3562,20 +3423,72 @@
       </w:r>
       <w:r>
         <w:rPr>
-          <w:sz w:val="22"/>
-          <w:szCs w:val="22"/>
-        </w:rPr>
-        <w:t xml:space="preserve">within the GitHub repository. </w:t>
-      </w:r>
-      <w:r>
-        <w:rPr>
-          <w:sz w:val="22"/>
-          <w:szCs w:val="22"/>
-        </w:rPr>
-        <w:t>See functions</w:t>
-      </w:r>
-      <w:bookmarkStart w:id="0" w:name="_GoBack"/>
-      <w:bookmarkEnd w:id="0"/>
+          <w:i/>
+          <w:sz w:val="22"/>
+          <w:szCs w:val="22"/>
+        </w:rPr>
+        <w:t>dynamicNums</w:t>
+      </w:r>
+      <w:r>
+        <w:rPr>
+          <w:sz w:val="22"/>
+          <w:szCs w:val="22"/>
+        </w:rPr>
+        <w:t xml:space="preserve"> (provides dimensions for dynamic condition), </w:t>
+      </w:r>
+      <w:r>
+        <w:rPr>
+          <w:i/>
+          <w:sz w:val="22"/>
+          <w:szCs w:val="22"/>
+        </w:rPr>
+        <w:t>makeLightGrid</w:t>
+      </w:r>
+      <w:r>
+        <w:rPr>
+          <w:sz w:val="22"/>
+          <w:szCs w:val="22"/>
+        </w:rPr>
+        <w:t xml:space="preserve">, </w:t>
+      </w:r>
+      <w:r>
+        <w:rPr>
+          <w:sz w:val="22"/>
+          <w:szCs w:val="22"/>
+        </w:rPr>
+        <w:t xml:space="preserve">and </w:t>
+      </w:r>
+      <w:r>
+        <w:rPr>
+          <w:i/>
+          <w:sz w:val="22"/>
+          <w:szCs w:val="22"/>
+        </w:rPr>
+        <w:t>makeGrids</w:t>
+      </w:r>
+      <w:r>
+        <w:rPr>
+          <w:i/>
+          <w:sz w:val="22"/>
+          <w:szCs w:val="22"/>
+        </w:rPr>
+        <w:t xml:space="preserve">, </w:t>
+      </w:r>
+      <w:r>
+        <w:rPr>
+          <w:sz w:val="22"/>
+          <w:szCs w:val="22"/>
+        </w:rPr>
+        <w:t>and</w:t>
+      </w:r>
+      <w:r>
+        <w:rPr>
+          <w:i/>
+          <w:sz w:val="22"/>
+          <w:szCs w:val="22"/>
+        </w:rPr>
+        <w:t xml:space="preserve"> setUp</w:t>
+      </w:r>
       <w:r>
         <w:rPr>
           <w:sz w:val="22"/>
@@ -3585,434 +3498,10 @@
       </w:r>
       <w:r>
         <w:rPr>
-          <w:i/>
-          <w:sz w:val="22"/>
-          <w:szCs w:val="22"/>
-        </w:rPr>
-        <w:t>dynamicNums</w:t>
-      </w:r>
-      <w:r>
-        <w:rPr>
-          <w:sz w:val="22"/>
-          <w:szCs w:val="22"/>
-        </w:rPr>
-        <w:t xml:space="preserve"> (provides dimensions for dynamic condition), </w:t>
-      </w:r>
-      <w:r>
-        <w:rPr>
-          <w:i/>
-          <w:sz w:val="22"/>
-          <w:szCs w:val="22"/>
-        </w:rPr>
-        <w:t>makeLightGrid</w:t>
-      </w:r>
-      <w:r>
-        <w:rPr>
-          <w:sz w:val="22"/>
-          <w:szCs w:val="22"/>
-        </w:rPr>
-        <w:t xml:space="preserve">, </w:t>
-      </w:r>
-      <w:r>
-        <w:rPr>
-          <w:sz w:val="22"/>
-          <w:szCs w:val="22"/>
-        </w:rPr>
-        <w:t xml:space="preserve">and </w:t>
-      </w:r>
-      <w:r>
-        <w:rPr>
-          <w:i/>
-          <w:sz w:val="22"/>
-          <w:szCs w:val="22"/>
-        </w:rPr>
-        <w:t>makeGrids</w:t>
-      </w:r>
-      <w:r>
-        <w:rPr>
-          <w:sz w:val="22"/>
-          <w:szCs w:val="22"/>
-        </w:rPr>
-        <w:t xml:space="preserve"> </w:t>
-      </w:r>
-      <w:r>
-        <w:rPr>
           <w:sz w:val="22"/>
           <w:szCs w:val="22"/>
         </w:rPr>
         <w:t>(takes in a 1 for a static condition setup and a 2 for a dynamic condition setup).</w:t>
-      </w:r>
-    </w:p>
-    <w:p>
-      <w:pPr>
-        <w:spacing w:line="480" w:lineRule="auto"/>
-        <w:rPr>
-          <w:b/>
-          <w:sz w:val="22"/>
-          <w:szCs w:val="22"/>
-        </w:rPr>
-      </w:pPr>
-    </w:p>
-    <w:p>
-      <w:pPr>
-        <w:spacing w:line="480" w:lineRule="auto"/>
-        <w:ind w:firstLine="720"/>
-        <w:rPr>
-          <w:sz w:val="22"/>
-          <w:szCs w:val="22"/>
-        </w:rPr>
-      </w:pPr>
-      <w:r>
-        <w:rPr>
-          <w:i/>
-          <w:sz w:val="22"/>
-          <w:szCs w:val="22"/>
-        </w:rPr>
-        <w:t>Fixed Topology N</w:t>
-      </w:r>
-      <w:r>
-        <w:rPr>
-          <w:i/>
-          <w:sz w:val="22"/>
-          <w:szCs w:val="22"/>
-        </w:rPr>
-        <w:t xml:space="preserve">eural </w:t>
-      </w:r>
-      <w:r>
-        <w:rPr>
-          <w:i/>
-          <w:sz w:val="22"/>
-          <w:szCs w:val="22"/>
-        </w:rPr>
-        <w:t>N</w:t>
-      </w:r>
-      <w:r>
-        <w:rPr>
-          <w:i/>
-          <w:sz w:val="22"/>
-          <w:szCs w:val="22"/>
-        </w:rPr>
-        <w:t>etwork Structure</w:t>
-      </w:r>
-      <w:r>
-        <w:rPr>
-          <w:i/>
-          <w:sz w:val="22"/>
-          <w:szCs w:val="22"/>
-        </w:rPr>
-        <w:t xml:space="preserve">. </w:t>
-      </w:r>
-      <w:r>
-        <w:rPr>
-          <w:sz w:val="22"/>
-          <w:szCs w:val="22"/>
-        </w:rPr>
-        <w:t>Each GridBot has a weight matrix, where weights can take on values of -1, -.5, 0, .5, and 1. On each turn, each output receives a value that is the dot product of the weight matrix (or the bot’s genome), and the input. The outputs are also scaled using a sigmoid function (1 / (1 + x^(-sum(input*weight[,i]))</w:t>
-      </w:r>
-      <w:r>
-        <w:rPr>
-          <w:sz w:val="22"/>
-          <w:szCs w:val="22"/>
-        </w:rPr>
-        <w:t xml:space="preserve">, where </w:t>
-      </w:r>
-      <w:r>
-        <w:rPr>
-          <w:i/>
-          <w:sz w:val="22"/>
-          <w:szCs w:val="22"/>
-        </w:rPr>
-        <w:t>i</w:t>
-      </w:r>
-      <w:r>
-        <w:rPr>
-          <w:sz w:val="22"/>
-          <w:szCs w:val="22"/>
-        </w:rPr>
-        <w:t xml:space="preserve"> corresponds to the index of the node,</w:t>
-      </w:r>
-      <w:r>
-        <w:rPr>
-          <w:sz w:val="22"/>
-          <w:szCs w:val="22"/>
-        </w:rPr>
-        <w:t xml:space="preserve"> and divided by the sum of outputs (to appropriately scale them for probabilistically choosing between them)</w:t>
-      </w:r>
-      <w:r>
-        <w:rPr>
-          <w:sz w:val="22"/>
-          <w:szCs w:val="22"/>
-        </w:rPr>
-        <w:t>. Then,</w:t>
-      </w:r>
-      <w:r>
-        <w:rPr>
-          <w:sz w:val="22"/>
-          <w:szCs w:val="22"/>
-        </w:rPr>
-        <w:t xml:space="preserve"> an output node is probabilistically chosen</w:t>
-      </w:r>
-      <w:r>
-        <w:rPr>
-          <w:sz w:val="22"/>
-          <w:szCs w:val="22"/>
-        </w:rPr>
-        <w:t>, which represents the move for that turn (moveForward, moveBackward, turnClock, turnCounterClock)</w:t>
-      </w:r>
-      <w:r>
-        <w:rPr>
-          <w:sz w:val="22"/>
-          <w:szCs w:val="22"/>
-        </w:rPr>
-        <w:t xml:space="preserve">. This action is then taken, sensors are updated, and the </w:t>
-      </w:r>
-      <w:r>
-        <w:rPr>
-          <w:sz w:val="22"/>
-          <w:szCs w:val="22"/>
-        </w:rPr>
-        <w:lastRenderedPageBreak/>
-        <w:t>process repeats for 100 moves. At the end of a trial, a GridBot</w:t>
-      </w:r>
-      <w:r>
-        <w:rPr>
-          <w:sz w:val="22"/>
-          <w:szCs w:val="22"/>
-        </w:rPr>
-        <w:t>’s fitness is equal to</w:t>
-      </w:r>
-      <w:r>
-        <w:rPr>
-          <w:sz w:val="22"/>
-          <w:szCs w:val="22"/>
-        </w:rPr>
-        <w:t xml:space="preserve"> the amount of light it has accumulated</w:t>
-      </w:r>
-      <w:r>
-        <w:rPr>
-          <w:sz w:val="22"/>
-          <w:szCs w:val="22"/>
-        </w:rPr>
-        <w:t xml:space="preserve"> in that 100 moves</w:t>
-      </w:r>
-      <w:r>
-        <w:rPr>
-          <w:sz w:val="22"/>
-          <w:szCs w:val="22"/>
-        </w:rPr>
-        <w:t>.</w:t>
-      </w:r>
-      <w:r>
-        <w:rPr>
-          <w:sz w:val="22"/>
-          <w:szCs w:val="22"/>
-        </w:rPr>
-        <w:t xml:space="preserve"> See </w:t>
-      </w:r>
-      <w:r>
-        <w:rPr>
-          <w:b/>
-          <w:sz w:val="22"/>
-          <w:szCs w:val="22"/>
-        </w:rPr>
-        <w:t>Figure 10</w:t>
-      </w:r>
-      <w:r>
-        <w:rPr>
-          <w:sz w:val="22"/>
-          <w:szCs w:val="22"/>
-        </w:rPr>
-        <w:t xml:space="preserve"> for a visual representation of GridBot’s FTNN structure.</w:t>
-      </w:r>
-      <w:r>
-        <w:rPr>
-          <w:sz w:val="22"/>
-          <w:szCs w:val="22"/>
-        </w:rPr>
-        <w:t xml:space="preserve"> The code stipulating this</w:t>
-      </w:r>
-      <w:r>
-        <w:rPr>
-          <w:sz w:val="22"/>
-          <w:szCs w:val="22"/>
-        </w:rPr>
-        <w:t xml:space="preserve"> approach is implemented in “</w:t>
-      </w:r>
-      <w:r>
-        <w:rPr>
-          <w:i/>
-          <w:sz w:val="22"/>
-          <w:szCs w:val="22"/>
-        </w:rPr>
-        <w:t>GridBotv2.0.Rmd</w:t>
-      </w:r>
-      <w:r>
-        <w:rPr>
-          <w:sz w:val="22"/>
-          <w:szCs w:val="22"/>
-        </w:rPr>
-        <w:t xml:space="preserve">,” </w:t>
-      </w:r>
-    </w:p>
-    <w:p>
-      <w:pPr>
-        <w:spacing w:line="480" w:lineRule="auto"/>
-        <w:jc w:val="center"/>
-        <w:rPr>
-          <w:sz w:val="22"/>
-          <w:szCs w:val="22"/>
-        </w:rPr>
-      </w:pPr>
-      <w:r>
-        <w:rPr>
-          <w:sz w:val="22"/>
-          <w:szCs w:val="22"/>
-        </w:rPr>
-        <w:drawing>
-          <wp:inline distT="0" distB="0" distL="0" distR="0" wp14:anchorId="5FC5D6F6" wp14:editId="43D48DDC">
-            <wp:extent cx="5080000" cy="3327400"/>
-            <wp:effectExtent l="0" t="0" r="0" b="0"/>
-            <wp:docPr id="43" name="Picture 43"/>
-            <wp:cNvGraphicFramePr>
-              <a:graphicFrameLocks xmlns:a="http://schemas.openxmlformats.org/drawingml/2006/main" noChangeAspect="1"/>
-            </wp:cNvGraphicFramePr>
-            <a:graphic xmlns:a="http://schemas.openxmlformats.org/drawingml/2006/main">
-              <a:graphicData uri="http://schemas.openxmlformats.org/drawingml/2006/picture">
-                <pic:pic xmlns:pic="http://schemas.openxmlformats.org/drawingml/2006/picture">
-                  <pic:nvPicPr>
-                    <pic:cNvPr id="1" name=""/>
-                    <pic:cNvPicPr/>
-                  </pic:nvPicPr>
-                  <pic:blipFill>
-                    <a:blip r:embed="rId18"/>
-                    <a:stretch>
-                      <a:fillRect/>
-                    </a:stretch>
-                  </pic:blipFill>
-                  <pic:spPr>
-                    <a:xfrm>
-                      <a:off x="0" y="0"/>
-                      <a:ext cx="5080000" cy="3327400"/>
-                    </a:xfrm>
-                    <a:prstGeom prst="rect">
-                      <a:avLst/>
-                    </a:prstGeom>
-                  </pic:spPr>
-                </pic:pic>
-              </a:graphicData>
-            </a:graphic>
-          </wp:inline>
-        </w:drawing>
-      </w:r>
-    </w:p>
-    <w:p>
-      <w:pPr>
-        <w:spacing w:line="480" w:lineRule="auto"/>
-        <w:jc w:val="center"/>
-        <w:rPr>
-          <w:b/>
-          <w:sz w:val="22"/>
-          <w:szCs w:val="22"/>
-        </w:rPr>
-      </w:pPr>
-    </w:p>
-    <w:p>
-      <w:pPr>
-        <w:spacing w:line="480" w:lineRule="auto"/>
-        <w:jc w:val="center"/>
-        <w:rPr>
-          <w:sz w:val="22"/>
-          <w:szCs w:val="22"/>
-        </w:rPr>
-      </w:pPr>
-      <w:r>
-        <w:rPr>
-          <w:b/>
-          <w:sz w:val="22"/>
-          <w:szCs w:val="22"/>
-        </w:rPr>
-        <w:t xml:space="preserve">Figure </w:t>
-      </w:r>
-      <w:r>
-        <w:rPr>
-          <w:b/>
-          <w:sz w:val="22"/>
-          <w:szCs w:val="22"/>
-        </w:rPr>
-        <w:t>10</w:t>
-      </w:r>
-      <w:r>
-        <w:rPr>
-          <w:b/>
-          <w:sz w:val="22"/>
-          <w:szCs w:val="22"/>
-        </w:rPr>
-        <w:t>.</w:t>
-      </w:r>
-      <w:r>
-        <w:rPr>
-          <w:sz w:val="22"/>
-          <w:szCs w:val="22"/>
-        </w:rPr>
-        <w:t xml:space="preserve"> Depiction of GridBot’s </w:t>
-      </w:r>
-      <w:r>
-        <w:rPr>
-          <w:sz w:val="22"/>
-          <w:szCs w:val="22"/>
-        </w:rPr>
-        <w:t>FT</w:t>
-      </w:r>
-      <w:r>
-        <w:rPr>
-          <w:sz w:val="22"/>
-          <w:szCs w:val="22"/>
-        </w:rPr>
-        <w:t>NN</w:t>
-      </w:r>
-      <w:r>
-        <w:rPr>
-          <w:sz w:val="22"/>
-          <w:szCs w:val="22"/>
-        </w:rPr>
-        <w:t>. In this example, the network is fully connected.</w:t>
-      </w:r>
-    </w:p>
-    <w:p>
-      <w:pPr>
-        <w:spacing w:line="480" w:lineRule="auto"/>
-        <w:rPr>
-          <w:i/>
-          <w:sz w:val="22"/>
-          <w:szCs w:val="22"/>
-        </w:rPr>
-      </w:pPr>
-      <w:r>
-        <w:rPr>
-          <w:i/>
-          <w:sz w:val="22"/>
-          <w:szCs w:val="22"/>
-        </w:rPr>
-        <w:tab/>
-      </w:r>
-    </w:p>
-    <w:p>
-      <w:pPr>
-        <w:spacing w:line="480" w:lineRule="auto"/>
-        <w:ind w:firstLine="720"/>
-        <w:rPr>
-          <w:i/>
-          <w:sz w:val="22"/>
-          <w:szCs w:val="22"/>
-        </w:rPr>
-      </w:pPr>
-      <w:r>
-        <w:rPr>
-          <w:i/>
-          <w:sz w:val="22"/>
-          <w:szCs w:val="22"/>
-        </w:rPr>
-        <w:t>NEAT Network.</w:t>
       </w:r>
     </w:p>
     <w:p>
@@ -4062,7 +3551,7 @@
           <w:sz w:val="22"/>
           <w:szCs w:val="22"/>
         </w:rPr>
-        <w:t>3</w:t>
+        <w:t>10</w:t>
       </w:r>
       <w:r>
         <w:rPr>
@@ -4070,6 +3559,72 @@
           <w:szCs w:val="22"/>
         </w:rPr>
         <w:t xml:space="preserve">. The spaces are searched in order, and if an object is detected in the space, the IR value becomes the distance between the bot’s current location in the grid and the obstacle. </w:t>
+      </w:r>
+      <w:r>
+        <w:rPr>
+          <w:sz w:val="22"/>
+          <w:szCs w:val="22"/>
+        </w:rPr>
+        <w:t>The code stipulating this functionality is found in the file “</w:t>
+      </w:r>
+      <w:r>
+        <w:rPr>
+          <w:i/>
+          <w:sz w:val="22"/>
+          <w:szCs w:val="22"/>
+        </w:rPr>
+        <w:t>GridBotv2.0.Rmd</w:t>
+      </w:r>
+      <w:r>
+        <w:rPr>
+          <w:sz w:val="22"/>
+          <w:szCs w:val="22"/>
+        </w:rPr>
+        <w:t>.</w:t>
+      </w:r>
+      <w:r>
+        <w:rPr>
+          <w:sz w:val="22"/>
+          <w:szCs w:val="22"/>
+        </w:rPr>
+        <w:t>”</w:t>
+      </w:r>
+      <w:r>
+        <w:rPr>
+          <w:sz w:val="22"/>
+          <w:szCs w:val="22"/>
+        </w:rPr>
+        <w:t xml:space="preserve"> See functions </w:t>
+      </w:r>
+      <w:r>
+        <w:rPr>
+          <w:i/>
+          <w:sz w:val="22"/>
+          <w:szCs w:val="22"/>
+        </w:rPr>
+        <w:t>getRightIR,</w:t>
+      </w:r>
+      <w:r>
+        <w:rPr>
+          <w:sz w:val="22"/>
+          <w:szCs w:val="22"/>
+        </w:rPr>
+        <w:t>and</w:t>
+      </w:r>
+      <w:r>
+        <w:rPr>
+          <w:i/>
+          <w:sz w:val="22"/>
+          <w:szCs w:val="22"/>
+        </w:rPr>
+        <w:t xml:space="preserve"> getLeftIR</w:t>
+      </w:r>
+      <w:r>
+        <w:rPr>
+          <w:sz w:val="22"/>
+          <w:szCs w:val="22"/>
+        </w:rPr>
+        <w:t>.</w:t>
       </w:r>
     </w:p>
     <w:p>
@@ -4104,7 +3659,7 @@
                     <pic:cNvPicPr/>
                   </pic:nvPicPr>
                   <pic:blipFill rotWithShape="1">
-                    <a:blip r:embed="rId19" cstate="print">
+                    <a:blip r:embed="rId20" cstate="print">
                       <a:extLst>
                         <a:ext uri="{28A0092B-C50C-407E-A947-70E740481C1C}">
                           <a14:useLocalDpi xmlns:a14="http://schemas.microsoft.com/office/drawing/2010/main" val="0"/>
@@ -4161,39 +3716,67 @@
           <w:sz w:val="22"/>
           <w:szCs w:val="22"/>
         </w:rPr>
-        <w:t>3</w:t>
-      </w:r>
-      <w:r>
-        <w:rPr>
-          <w:sz w:val="22"/>
-          <w:szCs w:val="22"/>
-        </w:rPr>
-        <w:t>. Specifications for LDR sensors (right and left).</w:t>
-      </w:r>
-    </w:p>
-    <w:p>
-      <w:pPr>
-        <w:spacing w:line="480" w:lineRule="auto"/>
-        <w:rPr>
-          <w:sz w:val="22"/>
-          <w:szCs w:val="22"/>
-        </w:rPr>
-      </w:pPr>
-    </w:p>
-    <w:p>
-      <w:pPr>
-        <w:spacing w:line="480" w:lineRule="auto"/>
-        <w:rPr>
-          <w:sz w:val="22"/>
-          <w:szCs w:val="22"/>
-        </w:rPr>
-      </w:pPr>
-      <w:r>
-        <w:rPr>
-          <w:sz w:val="22"/>
-          <w:szCs w:val="22"/>
-        </w:rPr>
-        <w:t xml:space="preserve">LDRs are calculated by taking the average of the space the bot is currently in and the 3 adjacent spaces (depicted in </w:t>
+        <w:t>10</w:t>
+      </w:r>
+      <w:r>
+        <w:rPr>
+          <w:sz w:val="22"/>
+          <w:szCs w:val="22"/>
+        </w:rPr>
+        <w:t xml:space="preserve">. Specifications for </w:t>
+      </w:r>
+      <w:r>
+        <w:rPr>
+          <w:sz w:val="22"/>
+          <w:szCs w:val="22"/>
+        </w:rPr>
+        <w:t>IR</w:t>
+      </w:r>
+      <w:r>
+        <w:rPr>
+          <w:sz w:val="22"/>
+          <w:szCs w:val="22"/>
+        </w:rPr>
+        <w:t xml:space="preserve"> sensors (right and left).</w:t>
+      </w:r>
+    </w:p>
+    <w:p>
+      <w:pPr>
+        <w:spacing w:line="480" w:lineRule="auto"/>
+        <w:rPr>
+          <w:sz w:val="22"/>
+          <w:szCs w:val="22"/>
+        </w:rPr>
+      </w:pPr>
+    </w:p>
+    <w:p>
+      <w:pPr>
+        <w:spacing w:line="480" w:lineRule="auto"/>
+        <w:rPr>
+          <w:sz w:val="22"/>
+          <w:szCs w:val="22"/>
+        </w:rPr>
+      </w:pPr>
+      <w:r>
+        <w:rPr>
+          <w:sz w:val="22"/>
+          <w:szCs w:val="22"/>
+        </w:rPr>
+        <w:t>LDRs are calculated by taking the average of the space the bot is currently in and the 3 adjacent spaces (</w:t>
+      </w:r>
+      <w:r>
+        <w:rPr>
+          <w:sz w:val="22"/>
+          <w:szCs w:val="22"/>
+        </w:rPr>
+        <w:t xml:space="preserve">above, aside, and diagonal, </w:t>
+      </w:r>
+      <w:r>
+        <w:rPr>
+          <w:sz w:val="22"/>
+          <w:szCs w:val="22"/>
+        </w:rPr>
+        <w:t xml:space="preserve">depicted in </w:t>
       </w:r>
       <w:r>
         <w:rPr>
@@ -4209,14 +3792,94 @@
           <w:sz w:val="22"/>
           <w:szCs w:val="22"/>
         </w:rPr>
-        <w:t>4</w:t>
-      </w:r>
-      <w:r>
-        <w:rPr>
-          <w:sz w:val="22"/>
-          <w:szCs w:val="22"/>
-        </w:rPr>
-        <w:t>). Each LDR assumes the light value of the space it is sensing according to the specifications described.</w:t>
+        <w:t>11</w:t>
+      </w:r>
+      <w:r>
+        <w:rPr>
+          <w:sz w:val="22"/>
+          <w:szCs w:val="22"/>
+        </w:rPr>
+        <w:t xml:space="preserve">). </w:t>
+      </w:r>
+      <w:r>
+        <w:rPr>
+          <w:sz w:val="22"/>
+          <w:szCs w:val="22"/>
+        </w:rPr>
+        <w:t xml:space="preserve">The light it collects in a given move is the sum of the right and left LDRs. </w:t>
+      </w:r>
+      <w:r>
+        <w:rPr>
+          <w:sz w:val="22"/>
+          <w:szCs w:val="22"/>
+        </w:rPr>
+        <w:t xml:space="preserve">Each LDR assumes the light value of the space it is sensing according to </w:t>
+      </w:r>
+      <w:r>
+        <w:rPr>
+          <w:sz w:val="22"/>
+          <w:szCs w:val="22"/>
+        </w:rPr>
+        <w:t>these</w:t>
+      </w:r>
+      <w:r>
+        <w:rPr>
+          <w:sz w:val="22"/>
+          <w:szCs w:val="22"/>
+        </w:rPr>
+        <w:t xml:space="preserve"> specifications.</w:t>
+      </w:r>
+      <w:r>
+        <w:rPr>
+          <w:sz w:val="22"/>
+          <w:szCs w:val="22"/>
+        </w:rPr>
+        <w:t xml:space="preserve"> The code stipulating this functionality is found in the file “</w:t>
+      </w:r>
+      <w:r>
+        <w:rPr>
+          <w:i/>
+          <w:sz w:val="22"/>
+          <w:szCs w:val="22"/>
+        </w:rPr>
+        <w:t>GridBotv2.0.Rmd</w:t>
+      </w:r>
+      <w:r>
+        <w:rPr>
+          <w:sz w:val="22"/>
+          <w:szCs w:val="22"/>
+        </w:rPr>
+        <w:t xml:space="preserve">.” See functions </w:t>
+      </w:r>
+      <w:r>
+        <w:rPr>
+          <w:i/>
+          <w:sz w:val="22"/>
+          <w:szCs w:val="22"/>
+        </w:rPr>
+        <w:t>getRightLight,</w:t>
+      </w:r>
+      <w:r>
+        <w:rPr>
+          <w:sz w:val="22"/>
+          <w:szCs w:val="22"/>
+        </w:rPr>
+        <w:t>and</w:t>
+      </w:r>
+      <w:r>
+        <w:rPr>
+          <w:i/>
+          <w:sz w:val="22"/>
+          <w:szCs w:val="22"/>
+        </w:rPr>
+        <w:t xml:space="preserve"> getLeftLight</w:t>
+      </w:r>
+      <w:r>
+        <w:rPr>
+          <w:sz w:val="22"/>
+          <w:szCs w:val="22"/>
+        </w:rPr>
+        <w:t>.</w:t>
       </w:r>
     </w:p>
     <w:p>
@@ -4250,7 +3913,7 @@
                     <pic:cNvPicPr/>
                   </pic:nvPicPr>
                   <pic:blipFill rotWithShape="1">
-                    <a:blip r:embed="rId20" cstate="print">
+                    <a:blip r:embed="rId21" cstate="print">
                       <a:extLst>
                         <a:ext uri="{28A0092B-C50C-407E-A947-70E740481C1C}">
                           <a14:useLocalDpi xmlns:a14="http://schemas.microsoft.com/office/drawing/2010/main" val="0"/>
@@ -4307,7 +3970,7 @@
           <w:sz w:val="22"/>
           <w:szCs w:val="22"/>
         </w:rPr>
-        <w:t>4</w:t>
+        <w:t>11</w:t>
       </w:r>
       <w:r>
         <w:rPr>
@@ -4347,40 +4010,903 @@
           <w:sz w:val="22"/>
           <w:szCs w:val="22"/>
         </w:rPr>
+        <w:lastRenderedPageBreak/>
         <w:t>GridBot also features a bumper, that returns 1 when there is an object directly in front of where GridBot is facing, and 0 when the space is unoccupied.</w:t>
       </w:r>
-    </w:p>
-    <w:p>
-      <w:pPr>
-        <w:spacing w:line="480" w:lineRule="auto"/>
-        <w:rPr>
-          <w:sz w:val="22"/>
-          <w:szCs w:val="22"/>
-        </w:rPr>
-      </w:pPr>
-    </w:p>
-    <w:p>
-      <w:pPr>
-        <w:spacing w:line="480" w:lineRule="auto"/>
-        <w:rPr>
-          <w:sz w:val="22"/>
-          <w:szCs w:val="22"/>
-        </w:rPr>
-      </w:pPr>
-      <w:r>
-        <w:rPr>
+      <w:r>
+        <w:rPr>
+          <w:sz w:val="22"/>
+          <w:szCs w:val="22"/>
+        </w:rPr>
+        <w:t xml:space="preserve"> See function </w:t>
+      </w:r>
+      <w:r>
+        <w:rPr>
+          <w:i/>
+          <w:sz w:val="22"/>
+          <w:szCs w:val="22"/>
+        </w:rPr>
+        <w:t>getBump</w:t>
+      </w:r>
+      <w:r>
+        <w:rPr>
+          <w:sz w:val="22"/>
+          <w:szCs w:val="22"/>
+        </w:rPr>
+        <w:t xml:space="preserve"> in the </w:t>
+      </w:r>
+      <w:r>
+        <w:rPr>
+          <w:sz w:val="22"/>
+          <w:szCs w:val="22"/>
+        </w:rPr>
+        <w:t>“</w:t>
+      </w:r>
+      <w:r>
+        <w:rPr>
+          <w:i/>
+          <w:sz w:val="22"/>
+          <w:szCs w:val="22"/>
+        </w:rPr>
+        <w:t>GridBotv2.0.Rmd</w:t>
+      </w:r>
+      <w:r>
+        <w:rPr>
+          <w:sz w:val="22"/>
+          <w:szCs w:val="22"/>
+        </w:rPr>
+        <w:t>”</w:t>
+      </w:r>
+      <w:r>
+        <w:rPr>
+          <w:sz w:val="22"/>
+          <w:szCs w:val="22"/>
+        </w:rPr>
+        <w:t xml:space="preserve"> file.</w:t>
+      </w:r>
+    </w:p>
+    <w:p>
+      <w:pPr>
+        <w:spacing w:line="480" w:lineRule="auto"/>
+        <w:rPr>
+          <w:sz w:val="22"/>
+          <w:szCs w:val="22"/>
+        </w:rPr>
+      </w:pPr>
+    </w:p>
+    <w:p>
+      <w:pPr>
+        <w:spacing w:line="480" w:lineRule="auto"/>
+        <w:ind w:firstLine="720"/>
+        <w:rPr>
+          <w:sz w:val="22"/>
+          <w:szCs w:val="22"/>
+        </w:rPr>
+      </w:pPr>
+      <w:r>
+        <w:rPr>
+          <w:i/>
+          <w:sz w:val="22"/>
+          <w:szCs w:val="22"/>
+        </w:rPr>
+        <w:t>Fixed Topology Neural Network Structure</w:t>
+      </w:r>
+      <w:r>
+        <w:rPr>
+          <w:i/>
+          <w:sz w:val="22"/>
+          <w:szCs w:val="22"/>
+        </w:rPr>
+        <w:t xml:space="preserve">. </w:t>
+      </w:r>
+      <w:r>
+        <w:rPr>
+          <w:sz w:val="22"/>
+          <w:szCs w:val="22"/>
+        </w:rPr>
+        <w:t>Each GridBot has a weight matrix, where weights can take on values of -1, -.5, 0, .5, and 1. On each turn, each output receives a value that is the dot product of the weight matrix (or the bot’s genome), and the input. The outputs are also scaled using a sigmoid function (1 / (1 + x^(-sum(input*weight[,i]))</w:t>
+      </w:r>
+      <w:r>
+        <w:rPr>
+          <w:sz w:val="22"/>
+          <w:szCs w:val="22"/>
+        </w:rPr>
+        <w:t xml:space="preserve">, where </w:t>
+      </w:r>
+      <w:r>
+        <w:rPr>
+          <w:i/>
+          <w:sz w:val="22"/>
+          <w:szCs w:val="22"/>
+        </w:rPr>
+        <w:t>i</w:t>
+      </w:r>
+      <w:r>
+        <w:rPr>
+          <w:sz w:val="22"/>
+          <w:szCs w:val="22"/>
+        </w:rPr>
+        <w:t xml:space="preserve"> corresponds to the index of the node,</w:t>
+      </w:r>
+      <w:r>
+        <w:rPr>
+          <w:sz w:val="22"/>
+          <w:szCs w:val="22"/>
+        </w:rPr>
+        <w:t xml:space="preserve"> and divided by the sum of outputs (to appropriately scale them for probabilistically choosing between them)</w:t>
+      </w:r>
+      <w:r>
+        <w:rPr>
+          <w:sz w:val="22"/>
+          <w:szCs w:val="22"/>
+        </w:rPr>
+        <w:t>. Then,</w:t>
+      </w:r>
+      <w:r>
+        <w:rPr>
+          <w:sz w:val="22"/>
+          <w:szCs w:val="22"/>
+        </w:rPr>
+        <w:t xml:space="preserve"> an output node is probabilistically chosen</w:t>
+      </w:r>
+      <w:r>
+        <w:rPr>
+          <w:sz w:val="22"/>
+          <w:szCs w:val="22"/>
+        </w:rPr>
+        <w:t>, which represents the move for that turn (moveForward, moveBackward, turnClock, turnCounterClock)</w:t>
+      </w:r>
+      <w:r>
+        <w:rPr>
+          <w:sz w:val="22"/>
+          <w:szCs w:val="22"/>
+        </w:rPr>
+        <w:t>. This action is then taken, sensors are updated, and the process repeats for 100 moves. At the end of a trial, a GridBot</w:t>
+      </w:r>
+      <w:r>
+        <w:rPr>
+          <w:sz w:val="22"/>
+          <w:szCs w:val="22"/>
+        </w:rPr>
+        <w:t>’s fitness is equal to</w:t>
+      </w:r>
+      <w:r>
+        <w:rPr>
+          <w:sz w:val="22"/>
+          <w:szCs w:val="22"/>
+        </w:rPr>
+        <w:t xml:space="preserve"> the amount of light it has accumulated</w:t>
+      </w:r>
+      <w:r>
+        <w:rPr>
+          <w:sz w:val="22"/>
+          <w:szCs w:val="22"/>
+        </w:rPr>
+        <w:t xml:space="preserve"> in that 100 moves</w:t>
+      </w:r>
+      <w:r>
+        <w:rPr>
+          <w:sz w:val="22"/>
+          <w:szCs w:val="22"/>
+        </w:rPr>
+        <w:t>.</w:t>
+      </w:r>
+      <w:r>
+        <w:rPr>
+          <w:sz w:val="22"/>
+          <w:szCs w:val="22"/>
+        </w:rPr>
+        <w:t xml:space="preserve"> See </w:t>
+      </w:r>
+      <w:r>
+        <w:rPr>
+          <w:b/>
+          <w:sz w:val="22"/>
+          <w:szCs w:val="22"/>
+        </w:rPr>
+        <w:t>Figure 10</w:t>
+      </w:r>
+      <w:r>
+        <w:rPr>
+          <w:sz w:val="22"/>
+          <w:szCs w:val="22"/>
+        </w:rPr>
+        <w:t xml:space="preserve"> for a visual representation of GridBot’s FTNN structure. The code stipulating this approach is implemented in “</w:t>
+      </w:r>
+      <w:r>
+        <w:rPr>
+          <w:i/>
+          <w:sz w:val="22"/>
+          <w:szCs w:val="22"/>
+        </w:rPr>
+        <w:t>GridBotv2.0.Rmd</w:t>
+      </w:r>
+      <w:r>
+        <w:rPr>
+          <w:sz w:val="22"/>
+          <w:szCs w:val="22"/>
+        </w:rPr>
+        <w:t xml:space="preserve">,” using the functions </w:t>
+      </w:r>
+      <w:r>
+        <w:rPr>
+          <w:i/>
+          <w:sz w:val="22"/>
+          <w:szCs w:val="22"/>
+        </w:rPr>
+        <w:t>updateInput</w:t>
+      </w:r>
+      <w:r>
+        <w:rPr>
+          <w:sz w:val="22"/>
+          <w:szCs w:val="22"/>
+        </w:rPr>
+        <w:t xml:space="preserve"> (using the respecting ‘</w:t>
+      </w:r>
+      <w:r>
+        <w:rPr>
+          <w:sz w:val="22"/>
+          <w:szCs w:val="22"/>
+        </w:rPr>
+        <w:t>get’</w:t>
+      </w:r>
+      <w:r>
+        <w:rPr>
+          <w:sz w:val="22"/>
+          <w:szCs w:val="22"/>
+        </w:rPr>
+        <w:t xml:space="preserve"> functions for </w:t>
+      </w:r>
+      <w:r>
+        <w:rPr>
+          <w:sz w:val="22"/>
+          <w:szCs w:val="22"/>
+        </w:rPr>
+        <w:t>leftIR</w:t>
+      </w:r>
+      <w:r>
+        <w:rPr>
+          <w:sz w:val="22"/>
+          <w:szCs w:val="22"/>
+        </w:rPr>
+        <w:t xml:space="preserve">, rightIR, leftLight, rightLight and bumper), </w:t>
+      </w:r>
+      <w:r>
+        <w:rPr>
+          <w:i/>
+          <w:sz w:val="22"/>
+          <w:szCs w:val="22"/>
+        </w:rPr>
+        <w:t>makeMove</w:t>
+      </w:r>
+      <w:r>
+        <w:rPr>
+          <w:sz w:val="22"/>
+          <w:szCs w:val="22"/>
+        </w:rPr>
+        <w:t xml:space="preserve"> (updating the state, which is a list holding the light grid obstacle grid, and cardinal direction that the bot is facing, by choosing an action and updating the obstacle grid).</w:t>
+      </w:r>
+    </w:p>
+    <w:p>
+      <w:pPr>
+        <w:spacing w:line="480" w:lineRule="auto"/>
+        <w:jc w:val="center"/>
+        <w:rPr>
+          <w:sz w:val="22"/>
+          <w:szCs w:val="22"/>
+        </w:rPr>
+      </w:pPr>
+      <w:r>
+        <w:rPr>
+          <w:sz w:val="22"/>
+          <w:szCs w:val="22"/>
+        </w:rPr>
+        <w:drawing>
+          <wp:inline distT="0" distB="0" distL="0" distR="0" wp14:anchorId="0CAD426F" wp14:editId="6DDA5977">
+            <wp:extent cx="3281819" cy="2149591"/>
+            <wp:effectExtent l="0" t="0" r="0" b="0"/>
+            <wp:docPr id="43" name="Picture 43"/>
+            <wp:cNvGraphicFramePr>
+              <a:graphicFrameLocks xmlns:a="http://schemas.openxmlformats.org/drawingml/2006/main" noChangeAspect="1"/>
+            </wp:cNvGraphicFramePr>
+            <a:graphic xmlns:a="http://schemas.openxmlformats.org/drawingml/2006/main">
+              <a:graphicData uri="http://schemas.openxmlformats.org/drawingml/2006/picture">
+                <pic:pic xmlns:pic="http://schemas.openxmlformats.org/drawingml/2006/picture">
+                  <pic:nvPicPr>
+                    <pic:cNvPr id="1" name=""/>
+                    <pic:cNvPicPr/>
+                  </pic:nvPicPr>
+                  <pic:blipFill>
+                    <a:blip r:embed="rId22"/>
+                    <a:stretch>
+                      <a:fillRect/>
+                    </a:stretch>
+                  </pic:blipFill>
+                  <pic:spPr>
+                    <a:xfrm>
+                      <a:off x="0" y="0"/>
+                      <a:ext cx="3289284" cy="2154480"/>
+                    </a:xfrm>
+                    <a:prstGeom prst="rect">
+                      <a:avLst/>
+                    </a:prstGeom>
+                  </pic:spPr>
+                </pic:pic>
+              </a:graphicData>
+            </a:graphic>
+          </wp:inline>
+        </w:drawing>
+      </w:r>
+    </w:p>
+    <w:p>
+      <w:pPr>
+        <w:spacing w:line="480" w:lineRule="auto"/>
+        <w:jc w:val="center"/>
+        <w:rPr>
+          <w:sz w:val="22"/>
+          <w:szCs w:val="22"/>
+        </w:rPr>
+      </w:pPr>
+    </w:p>
+    <w:p>
+      <w:pPr>
+        <w:spacing w:line="480" w:lineRule="auto"/>
+        <w:jc w:val="center"/>
+        <w:rPr>
+          <w:sz w:val="22"/>
+          <w:szCs w:val="22"/>
+        </w:rPr>
+      </w:pPr>
+      <w:r>
+        <w:rPr>
+          <w:b/>
+          <w:sz w:val="22"/>
+          <w:szCs w:val="22"/>
+        </w:rPr>
+        <w:t xml:space="preserve">Figure </w:t>
+      </w:r>
+      <w:r>
+        <w:rPr>
+          <w:b/>
+          <w:sz w:val="22"/>
+          <w:szCs w:val="22"/>
+        </w:rPr>
+        <w:t>10</w:t>
+      </w:r>
+      <w:r>
+        <w:rPr>
+          <w:b/>
+          <w:sz w:val="22"/>
+          <w:szCs w:val="22"/>
+        </w:rPr>
+        <w:t>.</w:t>
+      </w:r>
+      <w:r>
+        <w:rPr>
+          <w:sz w:val="22"/>
+          <w:szCs w:val="22"/>
+        </w:rPr>
+        <w:t xml:space="preserve"> Depiction of GridBot’s </w:t>
+      </w:r>
+      <w:r>
+        <w:rPr>
+          <w:sz w:val="22"/>
+          <w:szCs w:val="22"/>
+        </w:rPr>
+        <w:t>FT</w:t>
+      </w:r>
+      <w:r>
+        <w:rPr>
+          <w:sz w:val="22"/>
+          <w:szCs w:val="22"/>
+        </w:rPr>
+        <w:t>NN</w:t>
+      </w:r>
+      <w:r>
+        <w:rPr>
+          <w:sz w:val="22"/>
+          <w:szCs w:val="22"/>
+        </w:rPr>
+        <w:t>. In this example, the network is fully connected.</w:t>
+      </w:r>
+    </w:p>
+    <w:p>
+      <w:pPr>
+        <w:spacing w:line="480" w:lineRule="auto"/>
+        <w:rPr>
+          <w:i/>
+          <w:sz w:val="22"/>
+          <w:szCs w:val="22"/>
+        </w:rPr>
+      </w:pPr>
+      <w:r>
+        <w:rPr>
+          <w:i/>
           <w:sz w:val="22"/>
           <w:szCs w:val="22"/>
         </w:rPr>
         <w:lastRenderedPageBreak/>
         <w:tab/>
       </w:r>
+    </w:p>
+    <w:p>
+      <w:pPr>
+        <w:spacing w:line="480" w:lineRule="auto"/>
+        <w:ind w:firstLine="720"/>
+        <w:rPr>
+          <w:sz w:val="22"/>
+          <w:szCs w:val="22"/>
+        </w:rPr>
+      </w:pPr>
       <w:r>
         <w:rPr>
           <w:i/>
           <w:sz w:val="22"/>
           <w:szCs w:val="22"/>
         </w:rPr>
+        <w:t xml:space="preserve">NEAT Network. </w:t>
+      </w:r>
+      <w:r>
+        <w:rPr>
+          <w:sz w:val="22"/>
+          <w:szCs w:val="22"/>
+        </w:rPr>
+        <w:t xml:space="preserve">We implemented the existing NEAT framework </w:t>
+      </w:r>
+      <w:r>
+        <w:rPr>
+          <w:sz w:val="22"/>
+          <w:szCs w:val="22"/>
+        </w:rPr>
+        <w:t>using</w:t>
+      </w:r>
+      <w:r>
+        <w:rPr>
+          <w:sz w:val="22"/>
+          <w:szCs w:val="22"/>
+        </w:rPr>
+        <w:t xml:space="preserve"> </w:t>
+      </w:r>
+      <w:r>
+        <w:rPr>
+          <w:sz w:val="22"/>
+          <w:szCs w:val="22"/>
+        </w:rPr>
+        <w:t>Andrew Hunter’s (2016) RNeat GitHub Repository: &lt;</w:t>
+      </w:r>
+      <w:hyperlink r:id="rId23" w:history="1">
+        <w:r>
+          <w:rPr>
+            <w:rStyle w:val="Hyperlink"/>
+            <w:sz w:val="22"/>
+            <w:szCs w:val="22"/>
+          </w:rPr>
+          <w:t>https://github.com/ahunteruk/RNeat</w:t>
+        </w:r>
+      </w:hyperlink>
+      <w:r>
+        <w:rPr>
+          <w:sz w:val="22"/>
+          <w:szCs w:val="22"/>
+        </w:rPr>
+        <w:t xml:space="preserve">&gt;. </w:t>
+      </w:r>
+      <w:r>
+        <w:rPr>
+          <w:sz w:val="22"/>
+          <w:szCs w:val="22"/>
+        </w:rPr>
+        <w:t>The static and dynamic conditions for NEAT GridBot are implemented in the ‘</w:t>
+      </w:r>
+      <w:r>
+        <w:rPr>
+          <w:i/>
+          <w:sz w:val="22"/>
+          <w:szCs w:val="22"/>
+        </w:rPr>
+        <w:t>NEATGridBot.Static.R’</w:t>
+      </w:r>
+      <w:r>
+        <w:rPr>
+          <w:sz w:val="22"/>
+          <w:szCs w:val="22"/>
+        </w:rPr>
+        <w:t xml:space="preserve"> and ‘</w:t>
+      </w:r>
+      <w:r>
+        <w:rPr>
+          <w:i/>
+          <w:sz w:val="22"/>
+          <w:szCs w:val="22"/>
+        </w:rPr>
+        <w:t>NEATGridBot.Dynamic.R’</w:t>
+      </w:r>
+      <w:r>
+        <w:rPr>
+          <w:sz w:val="22"/>
+          <w:szCs w:val="22"/>
+        </w:rPr>
+        <w:t xml:space="preserve"> files within this project’s </w:t>
+      </w:r>
+      <w:hyperlink r:id="rId24" w:history="1">
+        <w:r>
+          <w:rPr>
+            <w:rStyle w:val="Hyperlink"/>
+            <w:sz w:val="22"/>
+            <w:szCs w:val="22"/>
+          </w:rPr>
+          <w:t>GitHub repository</w:t>
+        </w:r>
+      </w:hyperlink>
+      <w:r>
+        <w:rPr>
+          <w:sz w:val="22"/>
+          <w:szCs w:val="22"/>
+        </w:rPr>
+        <w:t>, respectively, in which, there is a large degree of overlap.</w:t>
+      </w:r>
+      <w:r>
+        <w:rPr>
+          <w:sz w:val="22"/>
+          <w:szCs w:val="22"/>
+        </w:rPr>
+        <w:t xml:space="preserve"> </w:t>
+      </w:r>
+      <w:r>
+        <w:rPr>
+          <w:sz w:val="22"/>
+          <w:szCs w:val="22"/>
+        </w:rPr>
+        <w:t xml:space="preserve">These files source from Hunter’s </w:t>
+      </w:r>
+      <w:r>
+        <w:rPr>
+          <w:i/>
+          <w:sz w:val="22"/>
+          <w:szCs w:val="22"/>
+        </w:rPr>
+        <w:t xml:space="preserve">‘neat.R,,’ ‘neatCharting.R,’ </w:t>
+      </w:r>
+      <w:r>
+        <w:rPr>
+          <w:sz w:val="22"/>
+          <w:szCs w:val="22"/>
+        </w:rPr>
+        <w:t>and</w:t>
+      </w:r>
+      <w:r>
+        <w:rPr>
+          <w:i/>
+          <w:sz w:val="22"/>
+          <w:szCs w:val="22"/>
+        </w:rPr>
+        <w:t xml:space="preserve"> ‘neatFormula.R’ </w:t>
+      </w:r>
+      <w:r>
+        <w:rPr>
+          <w:sz w:val="22"/>
+          <w:szCs w:val="22"/>
+        </w:rPr>
+        <w:t xml:space="preserve">scripts, and </w:t>
+      </w:r>
+      <w:r>
+        <w:rPr>
+          <w:sz w:val="22"/>
+          <w:szCs w:val="22"/>
+        </w:rPr>
+        <w:t>implement</w:t>
+      </w:r>
+      <w:r>
+        <w:rPr>
+          <w:sz w:val="22"/>
+          <w:szCs w:val="22"/>
+        </w:rPr>
+        <w:t xml:space="preserve"> </w:t>
+      </w:r>
+      <w:r>
+        <w:rPr>
+          <w:sz w:val="22"/>
+          <w:szCs w:val="22"/>
+        </w:rPr>
+        <w:t>several</w:t>
+      </w:r>
+      <w:r>
+        <w:rPr>
+          <w:sz w:val="22"/>
+          <w:szCs w:val="22"/>
+        </w:rPr>
+        <w:t xml:space="preserve"> functions </w:t>
+      </w:r>
+      <w:r>
+        <w:rPr>
+          <w:sz w:val="22"/>
+          <w:szCs w:val="22"/>
+        </w:rPr>
+        <w:t>for the use of our model</w:t>
+      </w:r>
+      <w:r>
+        <w:rPr>
+          <w:sz w:val="22"/>
+          <w:szCs w:val="22"/>
+        </w:rPr>
+        <w:t xml:space="preserve">. </w:t>
+      </w:r>
+      <w:r>
+        <w:rPr>
+          <w:i/>
+          <w:sz w:val="22"/>
+          <w:szCs w:val="22"/>
+        </w:rPr>
+        <w:t>gridBot.InitialState</w:t>
+      </w:r>
+      <w:r>
+        <w:rPr>
+          <w:sz w:val="22"/>
+          <w:szCs w:val="22"/>
+        </w:rPr>
+        <w:t xml:space="preserve"> creates the grids using </w:t>
+      </w:r>
+      <w:r>
+        <w:rPr>
+          <w:i/>
+          <w:sz w:val="22"/>
+          <w:szCs w:val="22"/>
+        </w:rPr>
+        <w:t>makeGrids</w:t>
+      </w:r>
+      <w:r>
+        <w:rPr>
+          <w:sz w:val="22"/>
+          <w:szCs w:val="22"/>
+        </w:rPr>
+        <w:t xml:space="preserve">, and returns </w:t>
+      </w:r>
+      <w:r>
+        <w:rPr>
+          <w:i/>
+          <w:sz w:val="22"/>
+          <w:szCs w:val="22"/>
+        </w:rPr>
+        <w:t xml:space="preserve">state, </w:t>
+      </w:r>
+      <w:r>
+        <w:rPr>
+          <w:sz w:val="22"/>
+          <w:szCs w:val="22"/>
+        </w:rPr>
+        <w:t>containing the light and obstacle grids, as well as the cardinal direction of the bot.</w:t>
+      </w:r>
+      <w:r>
+        <w:rPr>
+          <w:sz w:val="22"/>
+          <w:szCs w:val="22"/>
+        </w:rPr>
+        <w:t xml:space="preserve"> </w:t>
+      </w:r>
+      <w:r>
+        <w:rPr>
+          <w:sz w:val="22"/>
+          <w:szCs w:val="22"/>
+        </w:rPr>
+        <w:t xml:space="preserve">This is the only difference between the static and dynamic scripts, where in the static script, </w:t>
+      </w:r>
+      <w:r>
+        <w:rPr>
+          <w:i/>
+          <w:sz w:val="22"/>
+          <w:szCs w:val="22"/>
+        </w:rPr>
+        <w:t>makeGrids(1)</w:t>
+      </w:r>
+      <w:r>
+        <w:rPr>
+          <w:sz w:val="22"/>
+          <w:szCs w:val="22"/>
+        </w:rPr>
+        <w:t xml:space="preserve"> is called, and in the dynamic script, </w:t>
+      </w:r>
+      <w:r>
+        <w:rPr>
+          <w:i/>
+          <w:sz w:val="22"/>
+          <w:szCs w:val="22"/>
+        </w:rPr>
+        <w:t>makeGrids(2)</w:t>
+      </w:r>
+      <w:r>
+        <w:rPr>
+          <w:sz w:val="22"/>
+          <w:szCs w:val="22"/>
+        </w:rPr>
+        <w:t xml:space="preserve"> is called.</w:t>
+      </w:r>
+    </w:p>
+    <w:p>
+      <w:pPr>
+        <w:spacing w:line="480" w:lineRule="auto"/>
+        <w:ind w:firstLine="720"/>
+        <w:rPr>
+          <w:sz w:val="22"/>
+          <w:szCs w:val="22"/>
+        </w:rPr>
+      </w:pPr>
+      <w:r>
+        <w:rPr>
+          <w:i/>
+          <w:sz w:val="22"/>
+          <w:szCs w:val="22"/>
+        </w:rPr>
+        <w:t>gridBot.ConvertStatetoNeuralNetInputs</w:t>
+      </w:r>
+      <w:r>
+        <w:rPr>
+          <w:sz w:val="22"/>
+          <w:szCs w:val="22"/>
+        </w:rPr>
+        <w:t xml:space="preserve"> </w:t>
+      </w:r>
+      <w:r>
+        <w:rPr>
+          <w:sz w:val="22"/>
+          <w:szCs w:val="22"/>
+        </w:rPr>
+        <w:t xml:space="preserve">takes in the current state, updates the sensors, and returns these values as </w:t>
+      </w:r>
+      <w:r>
+        <w:rPr>
+          <w:i/>
+          <w:sz w:val="22"/>
+          <w:szCs w:val="22"/>
+        </w:rPr>
+        <w:t>neuralNetInputs.</w:t>
+      </w:r>
+      <w:r>
+        <w:rPr>
+          <w:i/>
+          <w:sz w:val="22"/>
+          <w:szCs w:val="22"/>
+        </w:rPr>
+        <w:t xml:space="preserve"> </w:t>
+      </w:r>
+      <w:r>
+        <w:rPr>
+          <w:i/>
+          <w:sz w:val="22"/>
+          <w:szCs w:val="22"/>
+        </w:rPr>
+        <w:t>gridBot</w:t>
+      </w:r>
+      <w:r>
+        <w:rPr>
+          <w:i/>
+          <w:sz w:val="22"/>
+          <w:szCs w:val="22"/>
+        </w:rPr>
+        <w:t>.UpdateState</w:t>
+      </w:r>
+      <w:r>
+        <w:rPr>
+          <w:sz w:val="22"/>
+          <w:szCs w:val="22"/>
+        </w:rPr>
+        <w:t xml:space="preserve"> takes in the current state and </w:t>
+      </w:r>
+      <w:r>
+        <w:rPr>
+          <w:i/>
+          <w:sz w:val="22"/>
+          <w:szCs w:val="22"/>
+        </w:rPr>
+        <w:t>neuralNetOutputs</w:t>
+      </w:r>
+      <w:r>
+        <w:rPr>
+          <w:sz w:val="22"/>
+          <w:szCs w:val="22"/>
+        </w:rPr>
+        <w:t xml:space="preserve">, </w:t>
+      </w:r>
+      <w:r>
+        <w:rPr>
+          <w:sz w:val="22"/>
+          <w:szCs w:val="22"/>
+        </w:rPr>
+        <w:t xml:space="preserve">makes a move based on the possible actions, and returns the updated state. Additionally, </w:t>
+      </w:r>
+      <w:r>
+        <w:rPr>
+          <w:sz w:val="22"/>
+          <w:szCs w:val="22"/>
+        </w:rPr>
+        <w:t xml:space="preserve">a plot of the obstacle grid is saved at this step if </w:t>
+      </w:r>
+      <w:r>
+        <w:rPr>
+          <w:i/>
+          <w:sz w:val="22"/>
+          <w:szCs w:val="22"/>
+        </w:rPr>
+        <w:t>plotState</w:t>
+      </w:r>
+      <w:r>
+        <w:rPr>
+          <w:sz w:val="22"/>
+          <w:szCs w:val="22"/>
+        </w:rPr>
+        <w:t xml:space="preserve"> is set to </w:t>
+      </w:r>
+      <w:r>
+        <w:rPr>
+          <w:i/>
+          <w:sz w:val="22"/>
+          <w:szCs w:val="22"/>
+        </w:rPr>
+        <w:t>true</w:t>
+      </w:r>
+      <w:r>
+        <w:rPr>
+          <w:sz w:val="22"/>
+          <w:szCs w:val="22"/>
+        </w:rPr>
+        <w:t xml:space="preserve">, which we used to visualize our best </w:t>
+      </w:r>
+      <w:r>
+        <w:rPr>
+          <w:sz w:val="22"/>
+          <w:szCs w:val="22"/>
+        </w:rPr>
+        <w:t>preforming</w:t>
+      </w:r>
+      <w:bookmarkStart w:id="0" w:name="_GoBack"/>
+      <w:bookmarkEnd w:id="0"/>
+      <w:r>
+        <w:rPr>
+          <w:sz w:val="22"/>
+          <w:szCs w:val="22"/>
+        </w:rPr>
+        <w:t xml:space="preserve"> bots’ paths.</w:t>
+      </w:r>
+    </w:p>
+    <w:p>
+      <w:pPr>
+        <w:spacing w:line="480" w:lineRule="auto"/>
+        <w:ind w:firstLine="720"/>
+        <w:rPr>
+          <w:sz w:val="22"/>
+          <w:szCs w:val="22"/>
+        </w:rPr>
+      </w:pPr>
+    </w:p>
+    <w:p>
+      <w:pPr>
+        <w:spacing w:line="480" w:lineRule="auto"/>
+        <w:rPr>
+          <w:sz w:val="22"/>
+          <w:szCs w:val="22"/>
+        </w:rPr>
+      </w:pPr>
+    </w:p>
+    <w:p>
+      <w:pPr>
+        <w:spacing w:line="480" w:lineRule="auto"/>
+        <w:rPr>
+          <w:sz w:val="22"/>
+          <w:szCs w:val="22"/>
+        </w:rPr>
+      </w:pPr>
+      <w:r>
+        <w:rPr>
+          <w:sz w:val="22"/>
+          <w:szCs w:val="22"/>
+        </w:rPr>
+        <w:tab/>
+      </w:r>
+      <w:r>
+        <w:rPr>
+          <w:i/>
+          <w:sz w:val="22"/>
+          <w:szCs w:val="22"/>
+        </w:rPr>
         <w:t>Selection.</w:t>
       </w:r>
       <w:r>
@@ -4515,7 +5041,15 @@
           <w:sz w:val="22"/>
           <w:szCs w:val="22"/>
         </w:rPr>
-        <w:t xml:space="preserve"> In this example, individual number 1 has 20% percent of the roulette wheel whereas individual number 4 has only 7% percent of the wheel. As such, individual 1 is more likely to be selected than individual number 7. The selection mechanism “spins the wheel” or in our case, uses the built-in sample function (with replacement) to select selects individuals. The wheel has to be 10 times to select 10 individuals to retain the size of the population in the new generation.</w:t>
+        <w:t xml:space="preserve"> In this example, individual number 1 has 20% percent of the roulette wheel whereas individual number 4 has only 7% percent of the wheel. As such, </w:t>
+      </w:r>
+      <w:r>
+        <w:rPr>
+          <w:sz w:val="22"/>
+          <w:szCs w:val="22"/>
+        </w:rPr>
+        <w:lastRenderedPageBreak/>
+        <w:t>individual 1 is more likely to be selected than individual number 7. The selection mechanism “spins the wheel” or in our case, uses the built-in sample function (with replacement) to select selects individuals. The wheel has to be 10 times to select 10 individuals to retain the size of the population in the new generation.</w:t>
       </w:r>
     </w:p>
     <w:p>
@@ -4549,7 +5083,7 @@
                     <pic:cNvPicPr/>
                   </pic:nvPicPr>
                   <pic:blipFill rotWithShape="1">
-                    <a:blip r:embed="rId21">
+                    <a:blip r:embed="rId25">
                       <a:extLst>
                         <a:ext uri="{28A0092B-C50C-407E-A947-70E740481C1C}">
                           <a14:useLocalDpi xmlns:a14="http://schemas.microsoft.com/office/drawing/2010/main" val="0"/>
@@ -4597,7 +5131,6 @@
           <w:sz w:val="22"/>
           <w:szCs w:val="22"/>
         </w:rPr>
-        <w:lastRenderedPageBreak/>
         <w:t xml:space="preserve">Figure </w:t>
       </w:r>
       <w:r>
@@ -4754,7 +5287,7 @@
         </w:rPr>
         <w:t xml:space="preserve">. The code for this model can be accessed on the public GitHub repository: </w:t>
       </w:r>
-      <w:hyperlink r:id="rId22" w:history="1">
+      <w:hyperlink r:id="rId26" w:history="1">
         <w:r>
           <w:rPr>
             <w:rStyle w:val="Hyperlink"/>
@@ -4769,9 +5302,17 @@
           <w:sz w:val="22"/>
           <w:szCs w:val="22"/>
         </w:rPr>
-        <w:t>. The complete model can be found in the file entitled: “</w:t>
-      </w:r>
-      <w:hyperlink r:id="rId23" w:tooltip="GridBot Model.Rmd" w:history="1">
+        <w:t xml:space="preserve">. The complete model </w:t>
+      </w:r>
+      <w:r>
+        <w:rPr>
+          <w:sz w:val="22"/>
+          <w:szCs w:val="22"/>
+        </w:rPr>
+        <w:lastRenderedPageBreak/>
+        <w:t>can be found in the file entitled: “</w:t>
+      </w:r>
+      <w:hyperlink r:id="rId27" w:tooltip="GridBot Model.Rmd" w:history="1">
         <w:r>
           <w:rPr>
             <w:rStyle w:val="Hyperlink"/>
@@ -4981,7 +5522,7 @@
                     </pic:cNvPicPr>
                   </pic:nvPicPr>
                   <pic:blipFill>
-                    <a:blip r:embed="rId24">
+                    <a:blip r:embed="rId28">
                       <a:extLst>
                         <a:ext uri="{28A0092B-C50C-407E-A947-70E740481C1C}">
                           <a14:useLocalDpi xmlns:a14="http://schemas.microsoft.com/office/drawing/2010/main" val="0"/>
@@ -5037,7 +5578,6 @@
           <w:sz w:val="22"/>
           <w:szCs w:val="22"/>
         </w:rPr>
-        <w:lastRenderedPageBreak/>
         <w:t xml:space="preserve">where, for all circuits in which the node is involved </w:t>
       </w:r>
       <w:r>
@@ -5396,6 +5936,7 @@
           <w:sz w:val="22"/>
           <w:szCs w:val="22"/>
         </w:rPr>
+        <w:lastRenderedPageBreak/>
         <w:t>Functional modularity is one of many measures by which we can examine the differences between ANNs, and while we are using this measure for this project due to time constraint, we hope to expand our analysis in the future.</w:t>
       </w:r>
     </w:p>
@@ -5790,7 +6331,6 @@
               <w:spacing w:line="480" w:lineRule="auto"/>
             </w:pPr>
             <w:r>
-              <w:lastRenderedPageBreak/>
               <w:t>leftIR</w:t>
             </w:r>
           </w:p>
@@ -6214,6 +6754,7 @@
               <w:spacing w:line="480" w:lineRule="auto"/>
             </w:pPr>
             <w:r>
+              <w:lastRenderedPageBreak/>
               <w:t>leftLDR</w:t>
             </w:r>
           </w:p>
@@ -6711,7 +7252,7 @@
                     <pic:cNvPicPr/>
                   </pic:nvPicPr>
                   <pic:blipFill>
-                    <a:blip r:embed="rId25"/>
+                    <a:blip r:embed="rId29"/>
                     <a:stretch>
                       <a:fillRect/>
                     </a:stretch>
@@ -6753,7 +7294,7 @@
                     <pic:cNvPicPr/>
                   </pic:nvPicPr>
                   <pic:blipFill>
-                    <a:blip r:embed="rId26"/>
+                    <a:blip r:embed="rId30"/>
                     <a:stretch>
                       <a:fillRect/>
                     </a:stretch>
@@ -6790,7 +7331,6 @@
           <w:sz w:val="22"/>
           <w:szCs w:val="22"/>
         </w:rPr>
-        <w:lastRenderedPageBreak/>
         <w:drawing>
           <wp:inline distT="0" distB="0" distL="0" distR="0" wp14:anchorId="3BA782A7" wp14:editId="244C19E9">
             <wp:extent cx="4083485" cy="736350"/>
@@ -6807,7 +7347,7 @@
                     <pic:cNvPicPr/>
                   </pic:nvPicPr>
                   <pic:blipFill rotWithShape="1">
-                    <a:blip r:embed="rId27"/>
+                    <a:blip r:embed="rId31"/>
                     <a:srcRect l="20288" t="86869" r="14179"/>
                     <a:stretch/>
                   </pic:blipFill>
@@ -7022,6 +7562,7 @@
               <w:jc w:val="center"/>
             </w:pPr>
             <w:r>
+              <w:lastRenderedPageBreak/>
               <w:t>Static</w:t>
             </w:r>
           </w:p>
@@ -7308,48 +7849,41 @@
           <w:szCs w:val="22"/>
         </w:rPr>
         <w:tab/>
-        <w:t xml:space="preserve">In both conditions, the only excitatory connection to the forwards node comes from the left LDR. We might have expected a connection to emerge from the right LDR as well, and next steps might include looking into why this did not occur. The bumper excited move backwards in both conditions, and at least </w:t>
-      </w:r>
+        <w:t>In both conditions, the only excitatory connection to the forwards node comes from the left LDR. We might have expected a connection to emerge from the right LDR as well, and next steps might include looking into why this did not occur. The bumper excited move backwards in both conditions, and at least one turn action, which logically, we could expect to occur. All IRs in both conditions featured inhibitory connections towards the forward node, which could be expected as well.</w:t>
+      </w:r>
+    </w:p>
+    <w:p>
+      <w:pPr>
+        <w:spacing w:line="480" w:lineRule="auto"/>
+        <w:rPr>
+          <w:sz w:val="22"/>
+          <w:szCs w:val="22"/>
+        </w:rPr>
+      </w:pPr>
+    </w:p>
+    <w:p>
+      <w:pPr>
+        <w:spacing w:line="480" w:lineRule="auto"/>
+        <w:rPr>
+          <w:sz w:val="22"/>
+          <w:szCs w:val="22"/>
+        </w:rPr>
+      </w:pPr>
+    </w:p>
+    <w:p>
+      <w:pPr>
+        <w:spacing w:line="480" w:lineRule="auto"/>
+        <w:rPr>
+          <w:sz w:val="22"/>
+          <w:szCs w:val="22"/>
+        </w:rPr>
+      </w:pPr>
       <w:r>
         <w:rPr>
           <w:sz w:val="22"/>
           <w:szCs w:val="22"/>
         </w:rPr>
         <w:lastRenderedPageBreak/>
-        <w:t>one turn action, which logically, we could expect to occur. All IRs in both conditions featured inhibitory connections towards the forward node, which could be expected as well.</w:t>
-      </w:r>
-    </w:p>
-    <w:p>
-      <w:pPr>
-        <w:spacing w:line="480" w:lineRule="auto"/>
-        <w:rPr>
-          <w:sz w:val="22"/>
-          <w:szCs w:val="22"/>
-        </w:rPr>
-      </w:pPr>
-    </w:p>
-    <w:p>
-      <w:pPr>
-        <w:spacing w:line="480" w:lineRule="auto"/>
-        <w:rPr>
-          <w:sz w:val="22"/>
-          <w:szCs w:val="22"/>
-        </w:rPr>
-      </w:pPr>
-    </w:p>
-    <w:p>
-      <w:pPr>
-        <w:spacing w:line="480" w:lineRule="auto"/>
-        <w:rPr>
-          <w:sz w:val="22"/>
-          <w:szCs w:val="22"/>
-        </w:rPr>
-      </w:pPr>
-      <w:r>
-        <w:rPr>
-          <w:sz w:val="22"/>
-          <w:szCs w:val="22"/>
-        </w:rPr>
         <w:drawing>
           <wp:inline distT="0" distB="0" distL="0" distR="0" wp14:anchorId="455A8557" wp14:editId="0B51FCDD">
             <wp:extent cx="5943600" cy="4119245"/>
@@ -7366,7 +7900,7 @@
                     <pic:cNvPicPr/>
                   </pic:nvPicPr>
                   <pic:blipFill>
-                    <a:blip r:embed="rId28"/>
+                    <a:blip r:embed="rId32"/>
                     <a:stretch>
                       <a:fillRect/>
                     </a:stretch>
@@ -7433,7 +7967,7 @@
                     <pic:cNvPicPr/>
                   </pic:nvPicPr>
                   <pic:blipFill>
-                    <a:blip r:embed="rId29"/>
+                    <a:blip r:embed="rId33"/>
                     <a:stretch>
                       <a:fillRect/>
                     </a:stretch>
@@ -7743,10 +8277,7 @@
               <w:jc w:val="center"/>
             </w:pPr>
             <w:r>
-              <w:t>1</w:t>
-            </w:r>
-            <w:r>
-              <w:t>9</w:t>
+              <w:t>19</w:t>
             </w:r>
           </w:p>
         </w:tc>
@@ -9689,7 +10220,7 @@
                     <pic:cNvPicPr/>
                   </pic:nvPicPr>
                   <pic:blipFill>
-                    <a:blip r:embed="rId30" cstate="print">
+                    <a:blip r:embed="rId34" cstate="print">
                       <a:extLst>
                         <a:ext uri="{28A0092B-C50C-407E-A947-70E740481C1C}">
                           <a14:useLocalDpi xmlns:a14="http://schemas.microsoft.com/office/drawing/2010/main" val="0"/>
@@ -9737,7 +10268,7 @@
                     <pic:cNvPicPr/>
                   </pic:nvPicPr>
                   <pic:blipFill>
-                    <a:blip r:embed="rId31" cstate="print">
+                    <a:blip r:embed="rId35" cstate="print">
                       <a:extLst>
                         <a:ext uri="{28A0092B-C50C-407E-A947-70E740481C1C}">
                           <a14:useLocalDpi xmlns:a14="http://schemas.microsoft.com/office/drawing/2010/main" val="0"/>
@@ -9785,7 +10316,7 @@
                     <pic:cNvPicPr/>
                   </pic:nvPicPr>
                   <pic:blipFill>
-                    <a:blip r:embed="rId32" cstate="print">
+                    <a:blip r:embed="rId36" cstate="print">
                       <a:extLst>
                         <a:ext uri="{28A0092B-C50C-407E-A947-70E740481C1C}">
                           <a14:useLocalDpi xmlns:a14="http://schemas.microsoft.com/office/drawing/2010/main" val="0"/>
@@ -9833,7 +10364,7 @@
                     <pic:cNvPicPr/>
                   </pic:nvPicPr>
                   <pic:blipFill>
-                    <a:blip r:embed="rId33" cstate="print">
+                    <a:blip r:embed="rId37" cstate="print">
                       <a:extLst>
                         <a:ext uri="{28A0092B-C50C-407E-A947-70E740481C1C}">
                           <a14:useLocalDpi xmlns:a14="http://schemas.microsoft.com/office/drawing/2010/main" val="0"/>
@@ -9899,7 +10430,7 @@
                     <pic:cNvPicPr/>
                   </pic:nvPicPr>
                   <pic:blipFill>
-                    <a:blip r:embed="rId34" cstate="print">
+                    <a:blip r:embed="rId38" cstate="print">
                       <a:extLst>
                         <a:ext uri="{28A0092B-C50C-407E-A947-70E740481C1C}">
                           <a14:useLocalDpi xmlns:a14="http://schemas.microsoft.com/office/drawing/2010/main" val="0"/>
@@ -9947,7 +10478,7 @@
                     <pic:cNvPicPr/>
                   </pic:nvPicPr>
                   <pic:blipFill>
-                    <a:blip r:embed="rId35" cstate="print">
+                    <a:blip r:embed="rId39" cstate="print">
                       <a:extLst>
                         <a:ext uri="{28A0092B-C50C-407E-A947-70E740481C1C}">
                           <a14:useLocalDpi xmlns:a14="http://schemas.microsoft.com/office/drawing/2010/main" val="0"/>
@@ -9995,7 +10526,7 @@
                     <pic:cNvPicPr/>
                   </pic:nvPicPr>
                   <pic:blipFill>
-                    <a:blip r:embed="rId36" cstate="print">
+                    <a:blip r:embed="rId40" cstate="print">
                       <a:extLst>
                         <a:ext uri="{28A0092B-C50C-407E-A947-70E740481C1C}">
                           <a14:useLocalDpi xmlns:a14="http://schemas.microsoft.com/office/drawing/2010/main" val="0"/>
@@ -10043,7 +10574,7 @@
                     <pic:cNvPicPr/>
                   </pic:nvPicPr>
                   <pic:blipFill>
-                    <a:blip r:embed="rId37" cstate="print">
+                    <a:blip r:embed="rId41" cstate="print">
                       <a:extLst>
                         <a:ext uri="{28A0092B-C50C-407E-A947-70E740481C1C}">
                           <a14:useLocalDpi xmlns:a14="http://schemas.microsoft.com/office/drawing/2010/main" val="0"/>
@@ -10109,7 +10640,7 @@
                     <pic:cNvPicPr/>
                   </pic:nvPicPr>
                   <pic:blipFill>
-                    <a:blip r:embed="rId38" cstate="print">
+                    <a:blip r:embed="rId42" cstate="print">
                       <a:extLst>
                         <a:ext uri="{28A0092B-C50C-407E-A947-70E740481C1C}">
                           <a14:useLocalDpi xmlns:a14="http://schemas.microsoft.com/office/drawing/2010/main" val="0"/>
@@ -10157,7 +10688,7 @@
                     <pic:cNvPicPr/>
                   </pic:nvPicPr>
                   <pic:blipFill>
-                    <a:blip r:embed="rId39" cstate="print">
+                    <a:blip r:embed="rId43" cstate="print">
                       <a:extLst>
                         <a:ext uri="{28A0092B-C50C-407E-A947-70E740481C1C}">
                           <a14:useLocalDpi xmlns:a14="http://schemas.microsoft.com/office/drawing/2010/main" val="0"/>
@@ -10205,7 +10736,7 @@
                     <pic:cNvPicPr/>
                   </pic:nvPicPr>
                   <pic:blipFill>
-                    <a:blip r:embed="rId40" cstate="print">
+                    <a:blip r:embed="rId44" cstate="print">
                       <a:extLst>
                         <a:ext uri="{28A0092B-C50C-407E-A947-70E740481C1C}">
                           <a14:useLocalDpi xmlns:a14="http://schemas.microsoft.com/office/drawing/2010/main" val="0"/>
@@ -10253,7 +10784,7 @@
                     <pic:cNvPicPr/>
                   </pic:nvPicPr>
                   <pic:blipFill>
-                    <a:blip r:embed="rId41" cstate="print">
+                    <a:blip r:embed="rId45" cstate="print">
                       <a:extLst>
                         <a:ext uri="{28A0092B-C50C-407E-A947-70E740481C1C}">
                           <a14:useLocalDpi xmlns:a14="http://schemas.microsoft.com/office/drawing/2010/main" val="0"/>
@@ -10657,6 +11188,39 @@
       </w:r>
     </w:p>
     <w:p>
+      <w:r>
+        <w:rPr>
+          <w:rFonts w:ascii="Calibri" w:hAnsi="Calibri" w:cs="Calibri"/>
+          <w:noProof/>
+          <w:sz w:val="22"/>
+        </w:rPr>
+        <w:t>Hunter, Andrew</w:t>
+      </w:r>
+      <w:r>
+        <w:rPr>
+          <w:rFonts w:ascii="Calibri" w:hAnsi="Calibri" w:cs="Calibri"/>
+          <w:noProof/>
+          <w:sz w:val="22"/>
+        </w:rPr>
+        <w:t xml:space="preserve">, Neuroevolution of Augmenting Topologies – NEAT, (2016), GitHub repository, </w:t>
+      </w:r>
+      <w:r>
+        <w:rPr>
+          <w:rFonts w:ascii="Calibri" w:hAnsi="Calibri" w:cs="Calibri"/>
+          <w:noProof/>
+          <w:sz w:val="22"/>
+        </w:rPr>
+        <w:tab/>
+      </w:r>
+      <w:r>
+        <w:rPr>
+          <w:color w:val="0000FF"/>
+          <w:u w:val="single"/>
+        </w:rPr>
+        <w:t>https://github.com/ahunteruk/RNeat</w:t>
+      </w:r>
+    </w:p>
+    <w:p>
       <w:pPr>
         <w:widowControl w:val="0"/>
         <w:autoSpaceDE w:val="0"/>
@@ -10788,12 +11352,13 @@
           <w:sz w:val="22"/>
           <w:szCs w:val="22"/>
         </w:rPr>
+        <w:lastRenderedPageBreak/>
         <w:fldChar w:fldCharType="end"/>
       </w:r>
       <w:r>
         <w:t xml:space="preserve"> </w:t>
       </w:r>
-      <w:hyperlink r:id="rId42" w:history="1">
+      <w:hyperlink r:id="rId46" w:history="1">
         <w:r>
           <w:rPr>
             <w:rStyle w:val="Hyperlink"/>
@@ -10820,9 +11385,45 @@
           <w:sz w:val="22"/>
           <w:szCs w:val="22"/>
         </w:rPr>
-        <w:lastRenderedPageBreak/>
         <w:t>GitHub rneat</w:t>
       </w:r>
+    </w:p>
+    <w:p>
+      <w:hyperlink r:id="rId47" w:history="1">
+        <w:r>
+          <w:rPr>
+            <w:color w:val="0000FF"/>
+            <w:u w:val="single"/>
+          </w:rPr>
+          <w:t>https://github.com/ahunteruk/RNeat</w:t>
+        </w:r>
+      </w:hyperlink>
+    </w:p>
+    <w:p>
+      <w:r>
+        <w:rPr>
+          <w:rFonts w:ascii="Arial" w:hAnsi="Arial" w:cs="Arial"/>
+          <w:color w:val="242729"/>
+          <w:sz w:val="23"/>
+          <w:szCs w:val="23"/>
+          <w:shd w:val="clear" w:color="auto" w:fill="FFFFFF"/>
+        </w:rPr>
+        <w:t>P.W.D. Charles, Project Title, (2013), GitHub repository, </w:t>
+      </w:r>
+      <w:hyperlink r:id="rId48" w:history="1">
+        <w:r>
+          <w:rPr>
+            <w:rStyle w:val="Hyperlink"/>
+            <w:rFonts w:ascii="Arial" w:hAnsi="Arial" w:cs="Arial"/>
+            <w:color w:val="256878"/>
+            <w:sz w:val="23"/>
+            <w:szCs w:val="23"/>
+            <w:bdr w:val="none" w:sz="0" w:space="0" w:color="auto" w:frame="1"/>
+            <w:shd w:val="clear" w:color="auto" w:fill="FFFFFF"/>
+          </w:rPr>
+          <w:t>https://github.com/charlespwd/project-title</w:t>
+        </w:r>
+      </w:hyperlink>
     </w:p>
     <w:p/>
     <w:sectPr>
@@ -11787,7 +12388,7 @@
   <w:style w:type="paragraph" w:default="1" w:styleId="Normal">
     <w:name w:val="Normal"/>
     <w:qFormat/>
-    <w:rsid w:val="0084114F"/>
+    <w:rsid w:val="00963E52"/>
     <w:rPr>
       <w:rFonts w:ascii="Times New Roman" w:eastAsia="Times New Roman" w:hAnsi="Times New Roman" w:cs="Times New Roman"/>
     </w:rPr>
@@ -12109,6 +12710,18 @@
     <w:basedOn w:val="DefaultParagraphFont"/>
     <w:rsid w:val="0084114F"/>
   </w:style>
+  <w:style w:type="character" w:styleId="UnresolvedMention">
+    <w:name w:val="Unresolved Mention"/>
+    <w:basedOn w:val="DefaultParagraphFont"/>
+    <w:uiPriority w:val="99"/>
+    <w:semiHidden/>
+    <w:unhideWhenUsed/>
+    <w:rsid w:val="0066351B"/>
+    <w:rPr>
+      <w:color w:val="605E5C"/>
+      <w:shd w:val="clear" w:color="auto" w:fill="E1DFDD"/>
+    </w:rPr>
+  </w:style>
 </w:styles>
 </file>
 
@@ -12412,7 +13025,7 @@
 </file>
 
 <file path=customXml/itemProps1.xml><?xml version="1.0" encoding="utf-8"?>
-<ds:datastoreItem xmlns:ds="http://schemas.openxmlformats.org/officeDocument/2006/customXml" ds:itemID="{5E1FFC69-CA57-0042-8DDE-15D12C6E9244}">
+<ds:datastoreItem xmlns:ds="http://schemas.openxmlformats.org/officeDocument/2006/customXml" ds:itemID="{B06691DD-0EC0-7A45-82D2-FEC893AADF4F}">
   <ds:schemaRefs>
     <ds:schemaRef ds:uri="http://schemas.openxmlformats.org/officeDocument/2006/bibliography"/>
   </ds:schemaRefs>

</xml_diff>

<commit_message>
workong on Fns to no avail
</commit_message>
<xml_diff>
--- a/LSample_Thesis_Draft.docx
+++ b/LSample_Thesis_Draft.docx
@@ -4720,6 +4720,258 @@
         </w:rPr>
         <w:t xml:space="preserve"> is called.</w:t>
       </w:r>
+      <w:r>
+        <w:rPr>
+          <w:sz w:val="22"/>
+          <w:szCs w:val="22"/>
+        </w:rPr>
+        <w:t xml:space="preserve"> </w:t>
+      </w:r>
+      <w:r>
+        <w:rPr>
+          <w:i/>
+          <w:sz w:val="22"/>
+          <w:szCs w:val="22"/>
+        </w:rPr>
+        <w:t>gridBot.ConvertStatetoNeuralNetInputs</w:t>
+      </w:r>
+      <w:r>
+        <w:rPr>
+          <w:sz w:val="22"/>
+          <w:szCs w:val="22"/>
+        </w:rPr>
+        <w:t xml:space="preserve"> </w:t>
+      </w:r>
+      <w:r>
+        <w:rPr>
+          <w:sz w:val="22"/>
+          <w:szCs w:val="22"/>
+        </w:rPr>
+        <w:t xml:space="preserve">takes in the current state, updates the sensors, and returns these values as </w:t>
+      </w:r>
+      <w:r>
+        <w:rPr>
+          <w:i/>
+          <w:sz w:val="22"/>
+          <w:szCs w:val="22"/>
+        </w:rPr>
+        <w:t>neuralNetInputs.</w:t>
+      </w:r>
+      <w:r>
+        <w:rPr>
+          <w:i/>
+          <w:sz w:val="22"/>
+          <w:szCs w:val="22"/>
+        </w:rPr>
+        <w:t xml:space="preserve"> </w:t>
+      </w:r>
+      <w:r>
+        <w:rPr>
+          <w:i/>
+          <w:sz w:val="22"/>
+          <w:szCs w:val="22"/>
+        </w:rPr>
+        <w:t>gridBot</w:t>
+      </w:r>
+      <w:r>
+        <w:rPr>
+          <w:i/>
+          <w:sz w:val="22"/>
+          <w:szCs w:val="22"/>
+        </w:rPr>
+        <w:t>.UpdateState</w:t>
+      </w:r>
+      <w:r>
+        <w:rPr>
+          <w:sz w:val="22"/>
+          <w:szCs w:val="22"/>
+        </w:rPr>
+        <w:t xml:space="preserve"> takes in the current state and </w:t>
+      </w:r>
+      <w:r>
+        <w:rPr>
+          <w:i/>
+          <w:sz w:val="22"/>
+          <w:szCs w:val="22"/>
+        </w:rPr>
+        <w:t>neuralNetOutputs</w:t>
+      </w:r>
+      <w:r>
+        <w:rPr>
+          <w:sz w:val="22"/>
+          <w:szCs w:val="22"/>
+        </w:rPr>
+        <w:t xml:space="preserve">, </w:t>
+      </w:r>
+      <w:r>
+        <w:rPr>
+          <w:sz w:val="22"/>
+          <w:szCs w:val="22"/>
+        </w:rPr>
+        <w:t xml:space="preserve">makes a move based on the possible actions, and returns the updated state. Additionally, </w:t>
+      </w:r>
+      <w:r>
+        <w:rPr>
+          <w:sz w:val="22"/>
+          <w:szCs w:val="22"/>
+        </w:rPr>
+        <w:t xml:space="preserve">a plot of the obstacle grid is saved at this step if </w:t>
+      </w:r>
+      <w:r>
+        <w:rPr>
+          <w:i/>
+          <w:sz w:val="22"/>
+          <w:szCs w:val="22"/>
+        </w:rPr>
+        <w:t>plotState</w:t>
+      </w:r>
+      <w:r>
+        <w:rPr>
+          <w:sz w:val="22"/>
+          <w:szCs w:val="22"/>
+        </w:rPr>
+        <w:t xml:space="preserve"> is set to </w:t>
+      </w:r>
+      <w:r>
+        <w:rPr>
+          <w:i/>
+          <w:sz w:val="22"/>
+          <w:szCs w:val="22"/>
+        </w:rPr>
+        <w:t>true</w:t>
+      </w:r>
+      <w:r>
+        <w:rPr>
+          <w:sz w:val="22"/>
+          <w:szCs w:val="22"/>
+        </w:rPr>
+        <w:t xml:space="preserve">, which we used to visualize our best </w:t>
+      </w:r>
+      <w:r>
+        <w:rPr>
+          <w:sz w:val="22"/>
+          <w:szCs w:val="22"/>
+        </w:rPr>
+        <w:t>preforming</w:t>
+      </w:r>
+      <w:r>
+        <w:rPr>
+          <w:sz w:val="22"/>
+          <w:szCs w:val="22"/>
+        </w:rPr>
+        <w:t xml:space="preserve"> bots’ paths.</w:t>
+      </w:r>
+      <w:r>
+        <w:rPr>
+          <w:sz w:val="22"/>
+          <w:szCs w:val="22"/>
+        </w:rPr>
+        <w:t xml:space="preserve"> </w:t>
+      </w:r>
+      <w:r>
+        <w:rPr>
+          <w:i/>
+          <w:sz w:val="22"/>
+          <w:szCs w:val="22"/>
+        </w:rPr>
+        <w:t>gridBot.UpdateFitness</w:t>
+      </w:r>
+      <w:r>
+        <w:rPr>
+          <w:sz w:val="22"/>
+          <w:szCs w:val="22"/>
+        </w:rPr>
+        <w:t xml:space="preserve"> takes in the old state, the updated state, and the old fitness, and returns the new fitness, or in our case, total light.</w:t>
+      </w:r>
+      <w:r>
+        <w:rPr>
+          <w:sz w:val="22"/>
+          <w:szCs w:val="22"/>
+        </w:rPr>
+        <w:t xml:space="preserve"> </w:t>
+      </w:r>
+      <w:r>
+        <w:rPr>
+          <w:i/>
+          <w:sz w:val="22"/>
+          <w:szCs w:val="22"/>
+        </w:rPr>
+        <w:t>gridBot</w:t>
+      </w:r>
+      <w:r>
+        <w:rPr>
+          <w:sz w:val="22"/>
+          <w:szCs w:val="22"/>
+        </w:rPr>
+        <w:t>.</w:t>
+      </w:r>
+      <w:r>
+        <w:rPr>
+          <w:i/>
+          <w:sz w:val="22"/>
+          <w:szCs w:val="22"/>
+        </w:rPr>
+        <w:t>CheckForTermination</w:t>
+      </w:r>
+      <w:r>
+        <w:rPr>
+          <w:sz w:val="22"/>
+          <w:szCs w:val="22"/>
+        </w:rPr>
+        <w:t xml:space="preserve"> takes in the frame number, old state, updated state, old fitness, and the new fitness, and returns </w:t>
+      </w:r>
+      <w:r>
+        <w:rPr>
+          <w:i/>
+          <w:sz w:val="22"/>
+          <w:szCs w:val="22"/>
+        </w:rPr>
+        <w:t>false</w:t>
+      </w:r>
+      <w:r>
+        <w:rPr>
+          <w:sz w:val="22"/>
+          <w:szCs w:val="22"/>
+        </w:rPr>
+        <w:t xml:space="preserve"> until the frame number exceeds the number of moves (in our case, 100).</w:t>
+      </w:r>
+      <w:r>
+        <w:rPr>
+          <w:sz w:val="22"/>
+          <w:szCs w:val="22"/>
+        </w:rPr>
+        <w:t xml:space="preserve"> Each of these functions are taken in as inputs into the </w:t>
+      </w:r>
+      <w:r>
+        <w:rPr>
+          <w:i/>
+          <w:sz w:val="22"/>
+          <w:szCs w:val="22"/>
+        </w:rPr>
+        <w:t>newNEATSimulation</w:t>
+      </w:r>
+      <w:r>
+        <w:rPr>
+          <w:sz w:val="22"/>
+          <w:szCs w:val="22"/>
+        </w:rPr>
+        <w:t xml:space="preserve"> function from Hunter (2016), along with a </w:t>
+      </w:r>
+      <w:r>
+        <w:rPr>
+          <w:i/>
+          <w:sz w:val="22"/>
+          <w:szCs w:val="22"/>
+        </w:rPr>
+        <w:t>newConfigNEAT</w:t>
+      </w:r>
+      <w:r>
+        <w:rPr>
+          <w:sz w:val="22"/>
+          <w:szCs w:val="22"/>
+        </w:rPr>
+        <w:t xml:space="preserve"> object, which serves as a configuration for the number of inputs (5), outputs (4), maximum number of nodes (we decided arbitrarily upon 50), and the species population (10).</w:t>
+      </w:r>
     </w:p>
     <w:p>
       <w:pPr>
@@ -4730,13 +4982,64 @@
           <w:szCs w:val="22"/>
         </w:rPr>
       </w:pPr>
+    </w:p>
+    <w:p>
+      <w:pPr>
+        <w:spacing w:line="480" w:lineRule="auto"/>
+        <w:rPr>
+          <w:sz w:val="22"/>
+          <w:szCs w:val="22"/>
+        </w:rPr>
+      </w:pPr>
+      <w:r>
+        <w:rPr>
+          <w:sz w:val="22"/>
+          <w:szCs w:val="22"/>
+        </w:rPr>
+        <w:tab/>
+      </w:r>
       <w:r>
         <w:rPr>
           <w:i/>
           <w:sz w:val="22"/>
           <w:szCs w:val="22"/>
         </w:rPr>
-        <w:t>gridBot.ConvertStatetoNeuralNetInputs</w:t>
+        <w:t>Selection.</w:t>
+      </w:r>
+      <w:r>
+        <w:rPr>
+          <w:sz w:val="22"/>
+          <w:szCs w:val="22"/>
+        </w:rPr>
+        <w:t xml:space="preserve"> GridBot survives by harvesting light. Each move, GridBot’s light counter is updated by adding the light it has collected by moving into a new square, and taking the mean of the light sensed in the square it is in, averaged with the 3 adjacent squares to the right (for the right sensor) and left (for the left sensor). The total light collected over a trial (</w:t>
+      </w:r>
+      <w:r>
+        <w:rPr>
+          <w:sz w:val="22"/>
+          <w:szCs w:val="22"/>
+        </w:rPr>
+        <w:t>100</w:t>
+      </w:r>
+      <w:r>
+        <w:rPr>
+          <w:sz w:val="22"/>
+          <w:szCs w:val="22"/>
+        </w:rPr>
+        <w:t xml:space="preserve"> moves) will serve as that bot’s fitness, where the most fit bots collect the most light. </w:t>
+      </w:r>
+      <w:r>
+        <w:rPr>
+          <w:sz w:val="22"/>
+          <w:szCs w:val="22"/>
+        </w:rPr>
+        <w:t>Light</w:t>
+      </w:r>
+      <w:r>
+        <w:rPr>
+          <w:sz w:val="22"/>
+          <w:szCs w:val="22"/>
+        </w:rPr>
+        <w:t xml:space="preserve"> is intended to</w:t>
       </w:r>
       <w:r>
         <w:rPr>
@@ -4750,19 +5053,116 @@
           <w:sz w:val="22"/>
           <w:szCs w:val="22"/>
         </w:rPr>
-        <w:t xml:space="preserve">takes in the current state, updates the sensors, and returns these values as </w:t>
-      </w:r>
+        <w:t>represent</w:t>
+      </w:r>
+      <w:r>
+        <w:rPr>
+          <w:sz w:val="22"/>
+          <w:szCs w:val="22"/>
+        </w:rPr>
+        <w:t xml:space="preserve"> a food source.</w:t>
+      </w:r>
+    </w:p>
+    <w:p>
+      <w:pPr>
+        <w:spacing w:line="480" w:lineRule="auto"/>
+        <w:rPr>
+          <w:sz w:val="22"/>
+          <w:szCs w:val="22"/>
+        </w:rPr>
+      </w:pPr>
       <w:r>
         <w:rPr>
           <w:i/>
           <w:sz w:val="22"/>
           <w:szCs w:val="22"/>
         </w:rPr>
-        <w:t>neuralNetInputs.</w:t>
-      </w:r>
-      <w:r>
-        <w:rPr>
-          <w:i/>
+        <w:lastRenderedPageBreak/>
+        <w:tab/>
+      </w:r>
+      <w:r>
+        <w:rPr>
+          <w:sz w:val="22"/>
+          <w:szCs w:val="22"/>
+        </w:rPr>
+        <w:t>For the FTNN, t</w:t>
+      </w:r>
+      <w:r>
+        <w:rPr>
+          <w:sz w:val="22"/>
+          <w:szCs w:val="22"/>
+        </w:rPr>
+        <w:t xml:space="preserve">he evolutionary algorithm uses a roulette style wheel algorithm to select the next generation of GridBots based on relative fitness of the previous generation. This evolutionary algorithm is taken from </w:t>
+      </w:r>
+      <w:r>
+        <w:rPr>
+          <w:sz w:val="22"/>
+          <w:szCs w:val="22"/>
+        </w:rPr>
+        <w:fldChar w:fldCharType="begin" w:fldLock="1"/>
+      </w:r>
+      <w:r>
+        <w:rPr>
+          <w:sz w:val="22"/>
+          <w:szCs w:val="22"/>
+        </w:rPr>
+        <w:instrText>ADDIN CSL_CITATION {"citationItems":[{"id":"ITEM-1","itemData":{"author":[{"dropping-particle":"","family":"Haddow","given":"P","non-dropping-particle":"","parse-names":false,"suffix":""},{"dropping-particle":"","family":"Tufte","given":"G","non-dropping-particle":"","parse-names":false,"suffix":""}],"container-title":"Proc. of the Norwegian Computer Science Conference","id":"ITEM-1","issue":"November","issued":{"date-parts":[["1999"]]},"page":"141–150","title":"Evolving a robot controller in hardware","type":"article-journal"},"uris":["http://www.mendeley.com/documents/?uuid=210da071-ed07-464e-b943-4d37e4ca8697"]}],"mendeley":{"formattedCitation":"(Haddow &amp; Tufte, 1999)","manualFormatting":"Haddow &amp; Tufte (1999)","plainTextFormattedCitation":"(Haddow &amp; Tufte, 1999)","previouslyFormattedCitation":"(Haddow &amp; Tufte, 1999)"},"properties":{"noteIndex":0},"schema":"https://github.com/citation-style-language/schema/raw/master/csl-citation.json"}</w:instrText>
+      </w:r>
+      <w:r>
+        <w:rPr>
+          <w:sz w:val="22"/>
+          <w:szCs w:val="22"/>
+        </w:rPr>
+        <w:fldChar w:fldCharType="separate"/>
+      </w:r>
+      <w:r>
+        <w:rPr>
+          <w:noProof/>
+          <w:sz w:val="22"/>
+          <w:szCs w:val="22"/>
+        </w:rPr>
+        <w:t>Haddow &amp; Tufte (1999)</w:t>
+      </w:r>
+      <w:r>
+        <w:rPr>
+          <w:sz w:val="22"/>
+          <w:szCs w:val="22"/>
+        </w:rPr>
+        <w:fldChar w:fldCharType="end"/>
+      </w:r>
+      <w:r>
+        <w:rPr>
+          <w:sz w:val="22"/>
+          <w:szCs w:val="22"/>
+        </w:rPr>
+        <w:t xml:space="preserve">, and depicted in </w:t>
+      </w:r>
+      <w:r>
+        <w:rPr>
+          <w:b/>
+          <w:sz w:val="22"/>
+          <w:szCs w:val="22"/>
+        </w:rPr>
+        <w:t xml:space="preserve">Figure </w:t>
+      </w:r>
+      <w:r>
+        <w:rPr>
+          <w:b/>
+          <w:sz w:val="22"/>
+          <w:szCs w:val="22"/>
+        </w:rPr>
+        <w:t>11</w:t>
+      </w:r>
+      <w:r>
+        <w:rPr>
+          <w:b/>
+          <w:sz w:val="22"/>
+          <w:szCs w:val="22"/>
+        </w:rPr>
+        <w:t>.</w:t>
+      </w:r>
+      <w:r>
+        <w:rPr>
           <w:sz w:val="22"/>
           <w:szCs w:val="22"/>
         </w:rPr>
@@ -4770,256 +5170,25 @@
       </w:r>
       <w:r>
         <w:rPr>
-          <w:i/>
-          <w:sz w:val="22"/>
-          <w:szCs w:val="22"/>
-        </w:rPr>
-        <w:t>gridBot</w:t>
-      </w:r>
-      <w:r>
-        <w:rPr>
-          <w:i/>
-          <w:sz w:val="22"/>
-          <w:szCs w:val="22"/>
-        </w:rPr>
-        <w:t>.UpdateState</w:t>
-      </w:r>
-      <w:r>
-        <w:rPr>
-          <w:sz w:val="22"/>
-          <w:szCs w:val="22"/>
-        </w:rPr>
-        <w:t xml:space="preserve"> takes in the current state and </w:t>
-      </w:r>
-      <w:r>
-        <w:rPr>
-          <w:i/>
-          <w:sz w:val="22"/>
-          <w:szCs w:val="22"/>
-        </w:rPr>
-        <w:t>neuralNetOutputs</w:t>
-      </w:r>
-      <w:r>
-        <w:rPr>
-          <w:sz w:val="22"/>
-          <w:szCs w:val="22"/>
-        </w:rPr>
-        <w:t xml:space="preserve">, </w:t>
-      </w:r>
-      <w:r>
-        <w:rPr>
-          <w:sz w:val="22"/>
-          <w:szCs w:val="22"/>
-        </w:rPr>
-        <w:t xml:space="preserve">makes a move based on the possible actions, and returns the updated state. Additionally, </w:t>
-      </w:r>
-      <w:r>
-        <w:rPr>
-          <w:sz w:val="22"/>
-          <w:szCs w:val="22"/>
-        </w:rPr>
-        <w:t xml:space="preserve">a plot of the obstacle grid is saved at this step if </w:t>
-      </w:r>
-      <w:r>
-        <w:rPr>
-          <w:i/>
-          <w:sz w:val="22"/>
-          <w:szCs w:val="22"/>
-        </w:rPr>
-        <w:t>plotState</w:t>
-      </w:r>
-      <w:r>
-        <w:rPr>
-          <w:sz w:val="22"/>
-          <w:szCs w:val="22"/>
-        </w:rPr>
-        <w:t xml:space="preserve"> is set to </w:t>
-      </w:r>
-      <w:r>
-        <w:rPr>
-          <w:i/>
-          <w:sz w:val="22"/>
-          <w:szCs w:val="22"/>
-        </w:rPr>
-        <w:t>true</w:t>
-      </w:r>
-      <w:r>
-        <w:rPr>
-          <w:sz w:val="22"/>
-          <w:szCs w:val="22"/>
-        </w:rPr>
-        <w:t xml:space="preserve">, which we used to visualize our best </w:t>
-      </w:r>
-      <w:r>
-        <w:rPr>
-          <w:sz w:val="22"/>
-          <w:szCs w:val="22"/>
-        </w:rPr>
-        <w:t>preforming</w:t>
-      </w:r>
-      <w:bookmarkStart w:id="0" w:name="_GoBack"/>
-      <w:bookmarkEnd w:id="0"/>
-      <w:r>
-        <w:rPr>
-          <w:sz w:val="22"/>
-          <w:szCs w:val="22"/>
-        </w:rPr>
-        <w:t xml:space="preserve"> bots’ paths.</w:t>
-      </w:r>
-    </w:p>
-    <w:p>
-      <w:pPr>
-        <w:spacing w:line="480" w:lineRule="auto"/>
-        <w:ind w:firstLine="720"/>
-        <w:rPr>
-          <w:sz w:val="22"/>
-          <w:szCs w:val="22"/>
-        </w:rPr>
-      </w:pPr>
-    </w:p>
-    <w:p>
-      <w:pPr>
-        <w:spacing w:line="480" w:lineRule="auto"/>
-        <w:rPr>
-          <w:sz w:val="22"/>
-          <w:szCs w:val="22"/>
-        </w:rPr>
-      </w:pPr>
-    </w:p>
-    <w:p>
-      <w:pPr>
-        <w:spacing w:line="480" w:lineRule="auto"/>
-        <w:rPr>
-          <w:sz w:val="22"/>
-          <w:szCs w:val="22"/>
-        </w:rPr>
-      </w:pPr>
-      <w:r>
-        <w:rPr>
-          <w:sz w:val="22"/>
-          <w:szCs w:val="22"/>
-        </w:rPr>
-        <w:tab/>
-      </w:r>
-      <w:r>
-        <w:rPr>
-          <w:i/>
-          <w:sz w:val="22"/>
-          <w:szCs w:val="22"/>
-        </w:rPr>
-        <w:t>Selection.</w:t>
-      </w:r>
-      <w:r>
-        <w:rPr>
-          <w:sz w:val="22"/>
-          <w:szCs w:val="22"/>
-        </w:rPr>
-        <w:t xml:space="preserve"> GridBot survives by harvesting light. Each move, GridBot’s light counter is updated by adding the light it has collected by moving into a new square, and taking the mean of the light sensed in the square it is in, averaged with the 3 adjacent squares to the right (for the right sensor) and left (for the left sensor). The total light collected over a trial (</w:t>
-      </w:r>
-      <w:r>
-        <w:rPr>
-          <w:sz w:val="22"/>
-          <w:szCs w:val="22"/>
-        </w:rPr>
-        <w:t>100</w:t>
-      </w:r>
-      <w:r>
-        <w:rPr>
-          <w:sz w:val="22"/>
-          <w:szCs w:val="22"/>
-        </w:rPr>
-        <w:t xml:space="preserve"> moves) will serve as that bot’s fitness, where the most fit bots collect the most light. </w:t>
-      </w:r>
-    </w:p>
-    <w:p>
-      <w:pPr>
-        <w:spacing w:line="480" w:lineRule="auto"/>
-        <w:rPr>
-          <w:sz w:val="22"/>
-          <w:szCs w:val="22"/>
-        </w:rPr>
-      </w:pPr>
-      <w:r>
-        <w:rPr>
-          <w:i/>
-          <w:sz w:val="22"/>
-          <w:szCs w:val="22"/>
-        </w:rPr>
-        <w:tab/>
-      </w:r>
-      <w:r>
-        <w:rPr>
-          <w:sz w:val="22"/>
-          <w:szCs w:val="22"/>
-        </w:rPr>
-        <w:t xml:space="preserve">The evolutionary algorithm uses a roulette style wheel algorithm to select the next generation of GridBots based on relative fitness of the previous generation. This evolutionary algorithm is taken from </w:t>
-      </w:r>
-      <w:r>
-        <w:rPr>
-          <w:sz w:val="22"/>
-          <w:szCs w:val="22"/>
-        </w:rPr>
-        <w:fldChar w:fldCharType="begin" w:fldLock="1"/>
-      </w:r>
-      <w:r>
-        <w:rPr>
-          <w:sz w:val="22"/>
-          <w:szCs w:val="22"/>
-        </w:rPr>
-        <w:instrText>ADDIN CSL_CITATION {"citationItems":[{"id":"ITEM-1","itemData":{"author":[{"dropping-particle":"","family":"Haddow","given":"P","non-dropping-particle":"","parse-names":false,"suffix":""},{"dropping-particle":"","family":"Tufte","given":"G","non-dropping-particle":"","parse-names":false,"suffix":""}],"container-title":"Proc. of the Norwegian Computer Science Conference","id":"ITEM-1","issue":"November","issued":{"date-parts":[["1999"]]},"page":"141–150","title":"Evolving a robot controller in hardware","type":"article-journal"},"uris":["http://www.mendeley.com/documents/?uuid=210da071-ed07-464e-b943-4d37e4ca8697"]}],"mendeley":{"formattedCitation":"(Haddow &amp; Tufte, 1999)","manualFormatting":"Haddow &amp; Tufte (1999)","plainTextFormattedCitation":"(Haddow &amp; Tufte, 1999)","previouslyFormattedCitation":"(Haddow &amp; Tufte, 1999)"},"properties":{"noteIndex":0},"schema":"https://github.com/citation-style-language/schema/raw/master/csl-citation.json"}</w:instrText>
-      </w:r>
-      <w:r>
-        <w:rPr>
-          <w:sz w:val="22"/>
-          <w:szCs w:val="22"/>
-        </w:rPr>
-        <w:fldChar w:fldCharType="separate"/>
-      </w:r>
-      <w:r>
-        <w:rPr>
-          <w:noProof/>
-          <w:sz w:val="22"/>
-          <w:szCs w:val="22"/>
-        </w:rPr>
-        <w:t>Haddow &amp; Tufte (1999)</w:t>
-      </w:r>
-      <w:r>
-        <w:rPr>
-          <w:sz w:val="22"/>
-          <w:szCs w:val="22"/>
-        </w:rPr>
-        <w:fldChar w:fldCharType="end"/>
-      </w:r>
-      <w:r>
-        <w:rPr>
-          <w:sz w:val="22"/>
-          <w:szCs w:val="22"/>
-        </w:rPr>
-        <w:t xml:space="preserve">, and depicted  in </w:t>
-      </w:r>
-      <w:r>
-        <w:rPr>
-          <w:b/>
-          <w:sz w:val="22"/>
-          <w:szCs w:val="22"/>
-        </w:rPr>
-        <w:t xml:space="preserve">Figure </w:t>
-      </w:r>
-      <w:r>
-        <w:rPr>
-          <w:b/>
-          <w:sz w:val="22"/>
-          <w:szCs w:val="22"/>
-        </w:rPr>
-        <w:t>5</w:t>
-      </w:r>
-      <w:r>
-        <w:rPr>
-          <w:b/>
-          <w:sz w:val="22"/>
-          <w:szCs w:val="22"/>
-        </w:rPr>
-        <w:t>.</w:t>
+          <w:rFonts w:ascii="Calibri" w:hAnsi="Calibri" w:cs="Calibri"/>
+          <w:sz w:val="22"/>
+          <w:szCs w:val="22"/>
+        </w:rPr>
+        <w:t>﻿</w:t>
+      </w:r>
+      <w:r>
+        <w:rPr>
+          <w:sz w:val="22"/>
+          <w:szCs w:val="22"/>
+        </w:rPr>
+        <w:t xml:space="preserve"> In this example, individual number 1 has 20% percent of the roulette wheel whereas individual number 4 has only 7% percent of the wheel. As such, individual 1 is more likely to be selected than individual number 7. The selection mechanism “spins the wheel” or in our case, uses the built-in sample function (with replacement) to select </w:t>
+      </w:r>
+      <w:r>
+        <w:rPr>
+          <w:sz w:val="22"/>
+          <w:szCs w:val="22"/>
+        </w:rPr>
+        <w:t>the next generation’s</w:t>
       </w:r>
       <w:r>
         <w:rPr>
@@ -5030,26 +5199,31 @@
       </w:r>
       <w:r>
         <w:rPr>
-          <w:rFonts w:ascii="Calibri" w:hAnsi="Calibri" w:cs="Calibri"/>
-          <w:sz w:val="22"/>
-          <w:szCs w:val="22"/>
-        </w:rPr>
-        <w:t>﻿</w:t>
-      </w:r>
-      <w:r>
-        <w:rPr>
-          <w:sz w:val="22"/>
-          <w:szCs w:val="22"/>
-        </w:rPr>
-        <w:t xml:space="preserve"> In this example, individual number 1 has 20% percent of the roulette wheel whereas individual number 4 has only 7% percent of the wheel. As such, </w:t>
-      </w:r>
-      <w:r>
-        <w:rPr>
-          <w:sz w:val="22"/>
-          <w:szCs w:val="22"/>
-        </w:rPr>
-        <w:lastRenderedPageBreak/>
-        <w:t>individual 1 is more likely to be selected than individual number 7. The selection mechanism “spins the wheel” or in our case, uses the built-in sample function (with replacement) to select selects individuals. The wheel has to be 10 times to select 10 individuals to retain the size of the population in the new generation.</w:t>
+          <w:sz w:val="22"/>
+          <w:szCs w:val="22"/>
+        </w:rPr>
+        <w:t>genomes</w:t>
+      </w:r>
+      <w:r>
+        <w:rPr>
+          <w:sz w:val="22"/>
+          <w:szCs w:val="22"/>
+        </w:rPr>
+        <w:t>. The wheel has to be</w:t>
+      </w:r>
+      <w:r>
+        <w:rPr>
+          <w:sz w:val="22"/>
+          <w:szCs w:val="22"/>
+        </w:rPr>
+        <w:t xml:space="preserve"> spun</w:t>
+      </w:r>
+      <w:r>
+        <w:rPr>
+          <w:sz w:val="22"/>
+          <w:szCs w:val="22"/>
+        </w:rPr>
+        <w:t xml:space="preserve"> 10 times to select 10 individuals to retain the size of the population in the new generation.</w:t>
       </w:r>
     </w:p>
     <w:p>
@@ -5120,6 +5294,7 @@
     <w:p>
       <w:pPr>
         <w:spacing w:line="480" w:lineRule="auto"/>
+        <w:jc w:val="center"/>
         <w:rPr>
           <w:sz w:val="22"/>
           <w:szCs w:val="22"/>
@@ -5139,7 +5314,7 @@
           <w:sz w:val="22"/>
           <w:szCs w:val="22"/>
         </w:rPr>
-        <w:t>5</w:t>
+        <w:t>11</w:t>
       </w:r>
       <w:r>
         <w:rPr>
@@ -5215,139 +5390,341 @@
         <w:rPr>
           <w:sz w:val="22"/>
           <w:szCs w:val="22"/>
-          <w:lang w:val="en"/>
-        </w:rPr>
-      </w:pPr>
-      <w:r>
-        <w:rPr>
-          <w:sz w:val="22"/>
-          <w:szCs w:val="22"/>
-        </w:rPr>
-        <w:t>The corresponding bot numbers are selected, and each bot’s weight matrix is mutated at a rate of 5%. This means 1/20 weights are changed at random (from the list of possible values: -1, -.5, 0, .5, and 1). The experiment is run for 100 generations, with 10 bots per generation, and 100 moves per bot, per trial. The experiment is run in the dynamic and simulated condition.</w:t>
-      </w:r>
-    </w:p>
-    <w:p>
-      <w:pPr>
-        <w:spacing w:line="480" w:lineRule="auto"/>
-        <w:rPr>
-          <w:sz w:val="22"/>
-          <w:szCs w:val="22"/>
-        </w:rPr>
-      </w:pPr>
-    </w:p>
-    <w:p>
-      <w:pPr>
-        <w:spacing w:line="480" w:lineRule="auto"/>
-        <w:ind w:firstLine="720"/>
-        <w:rPr>
-          <w:sz w:val="22"/>
-          <w:szCs w:val="22"/>
-        </w:rPr>
-      </w:pPr>
+        </w:rPr>
+      </w:pPr>
+      <w:r>
+        <w:rPr>
+          <w:sz w:val="22"/>
+          <w:szCs w:val="22"/>
+        </w:rPr>
+        <w:t xml:space="preserve">The corresponding bot numbers are selected, and each bot’s weight matrix is mutated at a rate of 5%. This means 1/20 weights are changed at random (from the list of possible values: -1, -.5, 0, .5, and 1). The experiment is run for 100 generations, with 10 bots per generation, and 100 moves per bot, per trial. The </w:t>
+      </w:r>
+      <w:r>
+        <w:rPr>
+          <w:sz w:val="22"/>
+          <w:szCs w:val="22"/>
+        </w:rPr>
+        <w:lastRenderedPageBreak/>
+        <w:t>experiment is run in the dynamic and simulated condition.</w:t>
+      </w:r>
+      <w:r>
+        <w:rPr>
+          <w:sz w:val="22"/>
+          <w:szCs w:val="22"/>
+        </w:rPr>
+        <w:t xml:space="preserve"> The code for this feature is found in ‘</w:t>
+      </w:r>
       <w:r>
         <w:rPr>
           <w:i/>
           <w:sz w:val="22"/>
           <w:szCs w:val="22"/>
         </w:rPr>
-        <w:t xml:space="preserve">Code. </w:t>
-      </w:r>
-      <w:r>
-        <w:rPr>
-          <w:sz w:val="22"/>
-          <w:szCs w:val="22"/>
-        </w:rPr>
-        <w:t xml:space="preserve">This model </w:t>
-      </w:r>
-      <w:r>
-        <w:rPr>
-          <w:sz w:val="22"/>
-          <w:szCs w:val="22"/>
-        </w:rPr>
-        <w:t>is</w:t>
-      </w:r>
-      <w:r>
-        <w:rPr>
-          <w:sz w:val="22"/>
-          <w:szCs w:val="22"/>
-        </w:rPr>
-        <w:t xml:space="preserve"> implemented in R</w:t>
-      </w:r>
-      <w:r>
-        <w:rPr>
-          <w:sz w:val="22"/>
-          <w:szCs w:val="22"/>
-        </w:rPr>
-        <w:t xml:space="preserve"> using RStudio</w:t>
-      </w:r>
-      <w:r>
-        <w:rPr>
-          <w:sz w:val="22"/>
-          <w:szCs w:val="22"/>
-        </w:rPr>
-        <w:t xml:space="preserve">. The code for this model can be accessed on the public GitHub repository: </w:t>
-      </w:r>
-      <w:hyperlink r:id="rId26" w:history="1">
-        <w:r>
-          <w:rPr>
-            <w:rStyle w:val="Hyperlink"/>
-            <w:sz w:val="22"/>
-            <w:szCs w:val="22"/>
-          </w:rPr>
-          <w:t>https://github.com/lpsample/LSample_COGS319</w:t>
-        </w:r>
-      </w:hyperlink>
-      <w:r>
-        <w:rPr>
-          <w:sz w:val="22"/>
-          <w:szCs w:val="22"/>
-        </w:rPr>
-        <w:t xml:space="preserve">. The complete model </w:t>
-      </w:r>
-      <w:r>
-        <w:rPr>
-          <w:sz w:val="22"/>
-          <w:szCs w:val="22"/>
-        </w:rPr>
-        <w:lastRenderedPageBreak/>
-        <w:t>can be found in the file entitled: “</w:t>
-      </w:r>
-      <w:hyperlink r:id="rId27" w:tooltip="GridBot Model.Rmd" w:history="1">
-        <w:r>
-          <w:rPr>
-            <w:rStyle w:val="Hyperlink"/>
-            <w:color w:val="0366D6"/>
-            <w:sz w:val="22"/>
-            <w:szCs w:val="22"/>
-            <w:shd w:val="clear" w:color="auto" w:fill="FFFFFF"/>
-          </w:rPr>
-          <w:t>GridBot Model.Rmd</w:t>
-        </w:r>
-      </w:hyperlink>
-      <w:r>
-        <w:rPr>
-          <w:sz w:val="22"/>
-          <w:szCs w:val="22"/>
-        </w:rPr>
-        <w:t>.”</w:t>
-      </w:r>
-      <w:r>
-        <w:rPr>
-          <w:sz w:val="22"/>
-          <w:szCs w:val="22"/>
-        </w:rPr>
-        <w:t xml:space="preserve"> The functional modularity calculations, visuals for this report, and all previous drafts can be found in the repository as well.</w:t>
-      </w:r>
-    </w:p>
-    <w:p>
-      <w:pPr>
-        <w:spacing w:line="480" w:lineRule="auto"/>
+        <w:t>GridBotv2.0.Rmd’</w:t>
+      </w:r>
+      <w:r>
+        <w:rPr>
+          <w:sz w:val="22"/>
+          <w:szCs w:val="22"/>
+        </w:rPr>
+        <w:t xml:space="preserve"> in the </w:t>
+      </w:r>
+      <w:r>
         <w:rPr>
           <w:i/>
           <w:sz w:val="22"/>
           <w:szCs w:val="22"/>
         </w:rPr>
-      </w:pPr>
+        <w:t>next.genomes</w:t>
+      </w:r>
+      <w:r>
+        <w:rPr>
+          <w:i/>
+          <w:sz w:val="22"/>
+          <w:szCs w:val="22"/>
+        </w:rPr>
+        <w:t xml:space="preserve"> </w:t>
+      </w:r>
+      <w:r>
+        <w:rPr>
+          <w:sz w:val="22"/>
+          <w:szCs w:val="22"/>
+        </w:rPr>
+        <w:t xml:space="preserve">function. It is also important to note that each individual’s genome in the first generation for the FTNN bots is composed of random weights, found in the </w:t>
+      </w:r>
+      <w:r>
+        <w:rPr>
+          <w:i/>
+          <w:sz w:val="22"/>
+          <w:szCs w:val="22"/>
+        </w:rPr>
+        <w:t xml:space="preserve">createGeneration </w:t>
+      </w:r>
+      <w:r>
+        <w:rPr>
+          <w:sz w:val="22"/>
+          <w:szCs w:val="22"/>
+        </w:rPr>
+        <w:t xml:space="preserve">and </w:t>
+      </w:r>
+      <w:r>
+        <w:rPr>
+          <w:i/>
+          <w:sz w:val="22"/>
+          <w:szCs w:val="22"/>
+        </w:rPr>
+        <w:t xml:space="preserve">makeRandWeights </w:t>
+      </w:r>
+      <w:r>
+        <w:rPr>
+          <w:sz w:val="22"/>
+          <w:szCs w:val="22"/>
+        </w:rPr>
+        <w:t>functions.</w:t>
+      </w:r>
+      <w:r>
+        <w:rPr>
+          <w:sz w:val="22"/>
+          <w:szCs w:val="22"/>
+        </w:rPr>
+        <w:t xml:space="preserve"> </w:t>
+      </w:r>
+    </w:p>
+    <w:p>
+      <w:pPr>
+        <w:spacing w:line="480" w:lineRule="auto"/>
+        <w:rPr>
+          <w:sz w:val="22"/>
+          <w:szCs w:val="22"/>
+        </w:rPr>
+      </w:pPr>
+      <w:r>
+        <w:rPr>
+          <w:sz w:val="22"/>
+          <w:szCs w:val="22"/>
+        </w:rPr>
+        <w:tab/>
+        <w:t>NEAT handles selection using functions within Hunter (2016)’s ‘</w:t>
+      </w:r>
+      <w:r>
+        <w:rPr>
+          <w:i/>
+          <w:sz w:val="22"/>
+          <w:szCs w:val="22"/>
+        </w:rPr>
+        <w:t xml:space="preserve">neat.R’ </w:t>
+      </w:r>
+      <w:r>
+        <w:rPr>
+          <w:sz w:val="22"/>
+          <w:szCs w:val="22"/>
+        </w:rPr>
+        <w:t xml:space="preserve">script. </w:t>
+      </w:r>
+      <w:r>
+        <w:rPr>
+          <w:sz w:val="22"/>
+          <w:szCs w:val="22"/>
+        </w:rPr>
+        <w:t xml:space="preserve">Many of these functions alter the pool, which contains all individuals, their genotypes, and their phenotypes. These functions are: </w:t>
+      </w:r>
+      <w:r>
+        <w:rPr>
+          <w:i/>
+          <w:sz w:val="22"/>
+          <w:szCs w:val="22"/>
+        </w:rPr>
+        <w:t>cullSpecies</w:t>
+      </w:r>
+      <w:r>
+        <w:rPr>
+          <w:i/>
+          <w:sz w:val="22"/>
+          <w:szCs w:val="22"/>
+        </w:rPr>
+        <w:t xml:space="preserve"> , </w:t>
+      </w:r>
+      <w:r>
+        <w:rPr>
+          <w:i/>
+          <w:sz w:val="22"/>
+          <w:szCs w:val="22"/>
+        </w:rPr>
+        <w:t xml:space="preserve">rankGlobally, </w:t>
+      </w:r>
+      <w:r>
+        <w:rPr>
+          <w:i/>
+          <w:sz w:val="22"/>
+          <w:szCs w:val="22"/>
+        </w:rPr>
+        <w:t>removeStaleSpecies</w:t>
+      </w:r>
+      <w:r>
+        <w:rPr>
+          <w:i/>
+          <w:sz w:val="22"/>
+          <w:szCs w:val="22"/>
+        </w:rPr>
+        <w:t xml:space="preserve"> , </w:t>
+      </w:r>
+      <w:r>
+        <w:rPr>
+          <w:i/>
+          <w:sz w:val="22"/>
+          <w:szCs w:val="22"/>
+        </w:rPr>
+        <w:t>rankGlobally</w:t>
+      </w:r>
+      <w:r>
+        <w:rPr>
+          <w:i/>
+          <w:sz w:val="22"/>
+          <w:szCs w:val="22"/>
+        </w:rPr>
+        <w:t xml:space="preserve"> </w:t>
+      </w:r>
+      <w:r>
+        <w:rPr>
+          <w:sz w:val="22"/>
+          <w:szCs w:val="22"/>
+        </w:rPr>
+        <w:t xml:space="preserve">(again), </w:t>
+      </w:r>
+      <w:r>
+        <w:rPr>
+          <w:i/>
+          <w:sz w:val="22"/>
+          <w:szCs w:val="22"/>
+        </w:rPr>
+        <w:t>calculateAverageFitnes</w:t>
+      </w:r>
+      <w:r>
+        <w:rPr>
+          <w:i/>
+          <w:sz w:val="22"/>
+          <w:szCs w:val="22"/>
+        </w:rPr>
+        <w:t>s</w:t>
+      </w:r>
+      <w:r>
+        <w:rPr>
+          <w:i/>
+          <w:sz w:val="22"/>
+          <w:szCs w:val="22"/>
+        </w:rPr>
+        <w:t>,</w:t>
+      </w:r>
+      <w:r>
+        <w:rPr>
+          <w:i/>
+          <w:sz w:val="22"/>
+          <w:szCs w:val="22"/>
+        </w:rPr>
+        <w:t xml:space="preserve"> </w:t>
+      </w:r>
+      <w:r>
+        <w:rPr>
+          <w:i/>
+          <w:sz w:val="22"/>
+          <w:szCs w:val="22"/>
+        </w:rPr>
+        <w:t xml:space="preserve">removeWeakSpecies,and totalAverageFitness, </w:t>
+      </w:r>
+      <w:r>
+        <w:rPr>
+          <w:sz w:val="22"/>
+          <w:szCs w:val="22"/>
+        </w:rPr>
+        <w:t xml:space="preserve">which are all called </w:t>
+      </w:r>
+      <w:r>
+        <w:rPr>
+          <w:sz w:val="22"/>
+          <w:szCs w:val="22"/>
+        </w:rPr>
+        <w:t xml:space="preserve">in the </w:t>
+      </w:r>
+      <w:r>
+        <w:rPr>
+          <w:i/>
+          <w:sz w:val="22"/>
+          <w:szCs w:val="22"/>
+        </w:rPr>
+        <w:t>newGeneration</w:t>
+      </w:r>
+      <w:r>
+        <w:rPr>
+          <w:sz w:val="22"/>
+          <w:szCs w:val="22"/>
+        </w:rPr>
+        <w:t xml:space="preserve"> function, in that order.</w:t>
+      </w:r>
+      <w:r>
+        <w:rPr>
+          <w:sz w:val="22"/>
+          <w:szCs w:val="22"/>
+        </w:rPr>
+        <w:t xml:space="preserve"> A list of children is created, new children are bred, species are culled</w:t>
+      </w:r>
+      <w:r>
+        <w:rPr>
+          <w:sz w:val="22"/>
+          <w:szCs w:val="22"/>
+        </w:rPr>
+        <w:t xml:space="preserve">, and the generation number is incremented by 1. The starting population is initialized using </w:t>
+      </w:r>
+      <w:r>
+        <w:rPr>
+          <w:i/>
+          <w:sz w:val="22"/>
+          <w:szCs w:val="22"/>
+        </w:rPr>
+        <w:t>initializePool</w:t>
+      </w:r>
+      <w:r>
+        <w:rPr>
+          <w:sz w:val="22"/>
+          <w:szCs w:val="22"/>
+        </w:rPr>
+        <w:t xml:space="preserve">, which takes in a NEAT configuration object and creates a basic genome based on the inputs and outputs specified, which are mutated using the </w:t>
+      </w:r>
+      <w:r>
+        <w:rPr>
+          <w:i/>
+          <w:sz w:val="22"/>
+          <w:szCs w:val="22"/>
+        </w:rPr>
+        <w:t>mutateGenome</w:t>
+      </w:r>
+      <w:r>
+        <w:rPr>
+          <w:sz w:val="22"/>
+          <w:szCs w:val="22"/>
+        </w:rPr>
+        <w:t xml:space="preserve"> function, that works as described in our earlier description of mutation. </w:t>
+      </w:r>
+    </w:p>
+    <w:p>
+      <w:pPr>
+        <w:pStyle w:val="ListParagraph"/>
+        <w:numPr>
+          <w:ilvl w:val="0"/>
+          <w:numId w:val="2"/>
+        </w:numPr>
+        <w:spacing w:line="480" w:lineRule="auto"/>
+        <w:rPr>
+          <w:sz w:val="22"/>
+          <w:szCs w:val="22"/>
+        </w:rPr>
+      </w:pPr>
+      <w:r>
+        <w:rPr>
+          <w:sz w:val="22"/>
+          <w:szCs w:val="22"/>
+        </w:rPr>
+        <w:t>Functional Modularity</w:t>
+      </w:r>
     </w:p>
     <w:p>
       <w:pPr>
@@ -5398,7 +5775,7 @@
           <w:sz w:val="22"/>
           <w:szCs w:val="22"/>
         </w:rPr>
-        <w:t xml:space="preserve"> to compare different ANNs of bots. FM is determined as any of the sets of the minimum number of edges needed to connect one sensor input to one motor output. For the common three-layer NN, the total number of possible circuits in the NN is the product of the number of nodes in each layer.</w:t>
+        <w:t xml:space="preserve"> to compare </w:t>
       </w:r>
       <w:r>
         <w:rPr>
@@ -5406,6 +5783,38 @@
           <w:sz w:val="22"/>
           <w:szCs w:val="22"/>
         </w:rPr>
+        <w:t>networks in terms of how fully connected or modular their structures are</w:t>
+      </w:r>
+      <w:r>
+        <w:rPr>
+          <w:color w:val="000000"/>
+          <w:sz w:val="22"/>
+          <w:szCs w:val="22"/>
+        </w:rPr>
+        <w:t>. FM</w:t>
+      </w:r>
+      <w:r>
+        <w:rPr>
+          <w:color w:val="000000"/>
+          <w:sz w:val="22"/>
+          <w:szCs w:val="22"/>
+        </w:rPr>
+        <w:t>, for our purposes,</w:t>
+      </w:r>
+      <w:r>
+        <w:rPr>
+          <w:color w:val="000000"/>
+          <w:sz w:val="22"/>
+          <w:szCs w:val="22"/>
+        </w:rPr>
+        <w:t xml:space="preserve"> is determined as any of the sets of the minimum number of edges needed to connect one sensor input to one motor output. For the common three-layer NN, the total number of possible circuits in the NN is the product of the number of nodes in each layer.</w:t>
+      </w:r>
+      <w:r>
+        <w:rPr>
+          <w:color w:val="000000"/>
+          <w:sz w:val="22"/>
+          <w:szCs w:val="22"/>
+        </w:rPr>
         <w:t xml:space="preserve"> The following approach was adapted with the guidance of John Long and Ken Livingston in 2018.</w:t>
       </w:r>
     </w:p>
@@ -5476,6 +5885,7 @@
           <w:szCs w:val="22"/>
           <w:bdr w:val="none" w:sz="0" w:space="0" w:color="auto" w:frame="1"/>
         </w:rPr>
+        <w:lastRenderedPageBreak/>
         <w:fldChar w:fldCharType="begin"/>
       </w:r>
       <w:r>
@@ -5522,7 +5932,7 @@
                     </pic:cNvPicPr>
                   </pic:nvPicPr>
                   <pic:blipFill>
-                    <a:blip r:embed="rId28">
+                    <a:blip r:embed="rId26">
                       <a:extLst>
                         <a:ext uri="{28A0092B-C50C-407E-A947-70E740481C1C}">
                           <a14:useLocalDpi xmlns:a14="http://schemas.microsoft.com/office/drawing/2010/main" val="0"/>
@@ -5848,7 +6258,25 @@
           <w:sz w:val="22"/>
           <w:szCs w:val="22"/>
         </w:rPr>
-        <w:t xml:space="preserve">20 for both ANN conditions, and </w:t>
+        <w:t xml:space="preserve">20 for both </w:t>
+      </w:r>
+      <w:r>
+        <w:rPr>
+          <w:color w:val="000000"/>
+          <w:sz w:val="22"/>
+          <w:szCs w:val="22"/>
+        </w:rPr>
+        <w:t>FT</w:t>
+      </w:r>
+      <w:bookmarkStart w:id="0" w:name="_GoBack"/>
+      <w:bookmarkEnd w:id="0"/>
+      <w:r>
+        <w:rPr>
+          <w:color w:val="000000"/>
+          <w:sz w:val="22"/>
+          <w:szCs w:val="22"/>
+        </w:rPr>
+        <w:t xml:space="preserve"> conditions, and </w:t>
       </w:r>
       <w:r>
         <w:rPr>
@@ -5891,7 +6319,7 @@
           <w:sz w:val="22"/>
           <w:szCs w:val="22"/>
         </w:rPr>
-        <w:t xml:space="preserve">See “w_sum.xlsx” for the calculation of </w:t>
+        <w:t xml:space="preserve">See </w:t>
       </w:r>
       <w:r>
         <w:rPr>
@@ -5900,7 +6328,7 @@
           <w:sz w:val="22"/>
           <w:szCs w:val="22"/>
         </w:rPr>
-        <w:t>F</w:t>
+        <w:t>‘</w:t>
       </w:r>
       <w:r>
         <w:rPr>
@@ -5908,6 +6336,40 @@
           <w:color w:val="000000"/>
           <w:sz w:val="22"/>
           <w:szCs w:val="22"/>
+        </w:rPr>
+        <w:t>w_sum.xlsx</w:t>
+      </w:r>
+      <w:r>
+        <w:rPr>
+          <w:color w:val="000000"/>
+          <w:sz w:val="22"/>
+          <w:szCs w:val="22"/>
+        </w:rPr>
+        <w:t>’</w:t>
+      </w:r>
+      <w:r>
+        <w:rPr>
+          <w:color w:val="000000"/>
+          <w:sz w:val="22"/>
+          <w:szCs w:val="22"/>
+        </w:rPr>
+        <w:t xml:space="preserve"> for the calculation of </w:t>
+      </w:r>
+      <w:r>
+        <w:rPr>
+          <w:i/>
+          <w:color w:val="000000"/>
+          <w:sz w:val="22"/>
+          <w:szCs w:val="22"/>
+        </w:rPr>
+        <w:t>F</w:t>
+      </w:r>
+      <w:r>
+        <w:rPr>
+          <w:i/>
+          <w:color w:val="000000"/>
+          <w:sz w:val="22"/>
+          <w:szCs w:val="22"/>
           <w:vertAlign w:val="subscript"/>
         </w:rPr>
         <w:t>ns</w:t>
@@ -5936,221 +6398,190 @@
           <w:sz w:val="22"/>
           <w:szCs w:val="22"/>
         </w:rPr>
+        <w:t xml:space="preserve">Functional modularity is one of many measures by which we can examine the differences between </w:t>
+      </w:r>
+      <w:r>
+        <w:rPr>
+          <w:color w:val="000000"/>
+          <w:sz w:val="22"/>
+          <w:szCs w:val="22"/>
+        </w:rPr>
+        <w:t>networks</w:t>
+      </w:r>
+      <w:r>
+        <w:rPr>
+          <w:color w:val="000000"/>
+          <w:sz w:val="22"/>
+          <w:szCs w:val="22"/>
+        </w:rPr>
+        <w:t xml:space="preserve">, and while we are using this measure for this project due to time constraint, we hope to expand </w:t>
+      </w:r>
+      <w:r>
+        <w:rPr>
+          <w:color w:val="000000"/>
+          <w:sz w:val="22"/>
+          <w:szCs w:val="22"/>
+        </w:rPr>
+        <w:t>this</w:t>
+      </w:r>
+      <w:r>
+        <w:rPr>
+          <w:color w:val="000000"/>
+          <w:sz w:val="22"/>
+          <w:szCs w:val="22"/>
+        </w:rPr>
+        <w:t xml:space="preserve"> analysis in the future.</w:t>
+      </w:r>
+    </w:p>
+    <w:p>
+      <w:pPr>
+        <w:pStyle w:val="ListParagraph"/>
+        <w:spacing w:line="480" w:lineRule="auto"/>
+        <w:ind w:left="1080"/>
+        <w:rPr>
+          <w:sz w:val="22"/>
+          <w:szCs w:val="22"/>
+        </w:rPr>
+      </w:pPr>
+    </w:p>
+    <w:p>
+      <w:pPr>
+        <w:pStyle w:val="Title"/>
+      </w:pPr>
+      <w:r>
+        <w:t xml:space="preserve">Chapter 3: </w:t>
+      </w:r>
+      <w:r>
+        <w:t>Results</w:t>
+      </w:r>
+    </w:p>
+    <w:p>
+      <w:pPr>
+        <w:spacing w:line="480" w:lineRule="auto"/>
+        <w:rPr>
+          <w:sz w:val="22"/>
+          <w:szCs w:val="22"/>
+        </w:rPr>
+      </w:pPr>
+      <w:r>
+        <w:rPr>
+          <w:sz w:val="22"/>
+          <w:szCs w:val="22"/>
+        </w:rPr>
+        <w:tab/>
+      </w:r>
+    </w:p>
+    <w:p>
+      <w:pPr>
+        <w:spacing w:line="480" w:lineRule="auto"/>
+        <w:rPr>
+          <w:sz w:val="22"/>
+          <w:szCs w:val="22"/>
+        </w:rPr>
+      </w:pPr>
+      <w:r>
+        <w:rPr>
+          <w:i/>
+          <w:sz w:val="22"/>
+          <w:szCs w:val="22"/>
+        </w:rPr>
+        <w:t xml:space="preserve">Basic Analysis. </w:t>
+      </w:r>
+      <w:r>
+        <w:rPr>
+          <w:sz w:val="22"/>
+          <w:szCs w:val="22"/>
+        </w:rPr>
+        <w:t xml:space="preserve">Our results yielded two weight matrices depicted below in </w:t>
+      </w:r>
+      <w:r>
+        <w:rPr>
+          <w:b/>
+          <w:sz w:val="22"/>
+          <w:szCs w:val="22"/>
+        </w:rPr>
+        <w:t xml:space="preserve">Tables </w:t>
+      </w:r>
+      <w:r>
+        <w:rPr>
+          <w:b/>
+          <w:sz w:val="22"/>
+          <w:szCs w:val="22"/>
+        </w:rPr>
+        <w:t>1</w:t>
+      </w:r>
+      <w:r>
+        <w:rPr>
+          <w:b/>
+          <w:sz w:val="22"/>
+          <w:szCs w:val="22"/>
+        </w:rPr>
+        <w:t xml:space="preserve"> and </w:t>
+      </w:r>
+      <w:r>
+        <w:rPr>
+          <w:b/>
+          <w:sz w:val="22"/>
+          <w:szCs w:val="22"/>
+        </w:rPr>
+        <w:t>2</w:t>
+      </w:r>
+      <w:r>
+        <w:rPr>
+          <w:sz w:val="22"/>
+          <w:szCs w:val="22"/>
+        </w:rPr>
+        <w:t xml:space="preserve">, and in a visualization in </w:t>
+      </w:r>
+      <w:r>
+        <w:rPr>
+          <w:b/>
+          <w:sz w:val="22"/>
+          <w:szCs w:val="22"/>
+        </w:rPr>
+        <w:t xml:space="preserve">Figure </w:t>
+      </w:r>
+      <w:r>
+        <w:rPr>
+          <w:b/>
+          <w:sz w:val="22"/>
+          <w:szCs w:val="22"/>
+        </w:rPr>
+        <w:t>6</w:t>
+      </w:r>
+      <w:r>
+        <w:rPr>
+          <w:sz w:val="22"/>
+          <w:szCs w:val="22"/>
+        </w:rPr>
+        <w:t xml:space="preserve">. The ANNs featured some similarities, and some differences. First, the static condition’s ANN featured 3 connection weights of 0, while the dynamic condition featured 7. In terms of our hypothesis, this supports the theory that dynamic conditions produce more modular architectures. </w:t>
+      </w:r>
+    </w:p>
+    <w:p>
+      <w:pPr>
+        <w:spacing w:line="480" w:lineRule="auto"/>
+        <w:jc w:val="center"/>
+        <w:rPr>
+          <w:sz w:val="22"/>
+          <w:szCs w:val="22"/>
+        </w:rPr>
+      </w:pPr>
+    </w:p>
+    <w:p>
+      <w:pPr>
+        <w:spacing w:line="480" w:lineRule="auto"/>
+        <w:jc w:val="center"/>
+        <w:rPr>
+          <w:sz w:val="22"/>
+          <w:szCs w:val="22"/>
+        </w:rPr>
+      </w:pPr>
+      <w:r>
+        <w:rPr>
+          <w:sz w:val="22"/>
+          <w:szCs w:val="22"/>
+        </w:rPr>
         <w:lastRenderedPageBreak/>
-        <w:t>Functional modularity is one of many measures by which we can examine the differences between ANNs, and while we are using this measure for this project due to time constraint, we hope to expand our analysis in the future.</w:t>
-      </w:r>
-    </w:p>
-    <w:p>
-      <w:pPr>
-        <w:pStyle w:val="ListParagraph"/>
-        <w:numPr>
-          <w:ilvl w:val="0"/>
-          <w:numId w:val="2"/>
-        </w:numPr>
-        <w:spacing w:line="480" w:lineRule="auto"/>
-        <w:rPr>
-          <w:sz w:val="22"/>
-          <w:szCs w:val="22"/>
-        </w:rPr>
-      </w:pPr>
-      <w:r>
-        <w:rPr>
-          <w:sz w:val="22"/>
-          <w:szCs w:val="22"/>
-        </w:rPr>
-        <w:t>Overview of Code</w:t>
-      </w:r>
-    </w:p>
-    <w:p>
-      <w:pPr>
-        <w:pStyle w:val="ListParagraph"/>
-        <w:spacing w:line="480" w:lineRule="auto"/>
-        <w:ind w:left="1080"/>
-        <w:rPr>
-          <w:sz w:val="22"/>
-          <w:szCs w:val="22"/>
-        </w:rPr>
-      </w:pPr>
-      <w:r>
-        <w:rPr>
-          <w:sz w:val="22"/>
-          <w:szCs w:val="22"/>
-        </w:rPr>
-        <w:t>Screenshots of code</w:t>
-      </w:r>
-      <w:r>
-        <w:rPr>
-          <w:sz w:val="22"/>
-          <w:szCs w:val="22"/>
-        </w:rPr>
-        <w:t xml:space="preserve"> chunks?</w:t>
-      </w:r>
-    </w:p>
-    <w:p>
-      <w:pPr>
-        <w:spacing w:line="480" w:lineRule="auto"/>
-        <w:ind w:firstLine="720"/>
-        <w:rPr>
-          <w:sz w:val="22"/>
-          <w:szCs w:val="22"/>
-        </w:rPr>
-      </w:pPr>
-      <w:r>
-        <w:rPr>
-          <w:sz w:val="22"/>
-          <w:szCs w:val="22"/>
-        </w:rPr>
-        <w:t>Refer to supplemental materials/ appendix?</w:t>
-      </w:r>
-    </w:p>
-    <w:p>
-      <w:pPr>
-        <w:pStyle w:val="ListParagraph"/>
-        <w:spacing w:line="480" w:lineRule="auto"/>
-        <w:ind w:left="1080"/>
-        <w:rPr>
-          <w:sz w:val="22"/>
-          <w:szCs w:val="22"/>
-        </w:rPr>
-      </w:pPr>
-    </w:p>
-    <w:p>
-      <w:pPr>
-        <w:pStyle w:val="Title"/>
-      </w:pPr>
-      <w:r>
-        <w:t xml:space="preserve">Chapter 3: </w:t>
-      </w:r>
-      <w:r>
-        <w:t>Results</w:t>
-      </w:r>
-    </w:p>
-    <w:p>
-      <w:pPr>
-        <w:spacing w:line="480" w:lineRule="auto"/>
-        <w:rPr>
-          <w:sz w:val="22"/>
-          <w:szCs w:val="22"/>
-        </w:rPr>
-      </w:pPr>
-      <w:r>
-        <w:rPr>
-          <w:sz w:val="22"/>
-          <w:szCs w:val="22"/>
-        </w:rPr>
-        <w:tab/>
-      </w:r>
-    </w:p>
-    <w:p>
-      <w:pPr>
-        <w:spacing w:line="480" w:lineRule="auto"/>
-        <w:rPr>
-          <w:sz w:val="22"/>
-          <w:szCs w:val="22"/>
-        </w:rPr>
-      </w:pPr>
-      <w:r>
-        <w:rPr>
-          <w:i/>
-          <w:sz w:val="22"/>
-          <w:szCs w:val="22"/>
-        </w:rPr>
-        <w:t xml:space="preserve">Basic Analysis. </w:t>
-      </w:r>
-      <w:r>
-        <w:rPr>
-          <w:sz w:val="22"/>
-          <w:szCs w:val="22"/>
-        </w:rPr>
-        <w:t xml:space="preserve">Our results yielded two weight matrices depicted below in </w:t>
-      </w:r>
-      <w:r>
-        <w:rPr>
-          <w:b/>
-          <w:sz w:val="22"/>
-          <w:szCs w:val="22"/>
-        </w:rPr>
-        <w:t xml:space="preserve">Tables </w:t>
-      </w:r>
-      <w:r>
-        <w:rPr>
-          <w:b/>
-          <w:sz w:val="22"/>
-          <w:szCs w:val="22"/>
-        </w:rPr>
-        <w:t>1</w:t>
-      </w:r>
-      <w:r>
-        <w:rPr>
-          <w:b/>
-          <w:sz w:val="22"/>
-          <w:szCs w:val="22"/>
-        </w:rPr>
-        <w:t xml:space="preserve"> and </w:t>
-      </w:r>
-      <w:r>
-        <w:rPr>
-          <w:b/>
-          <w:sz w:val="22"/>
-          <w:szCs w:val="22"/>
-        </w:rPr>
-        <w:t>2</w:t>
-      </w:r>
-      <w:r>
-        <w:rPr>
-          <w:sz w:val="22"/>
-          <w:szCs w:val="22"/>
-        </w:rPr>
-        <w:t xml:space="preserve">, and in a visualization in </w:t>
-      </w:r>
-      <w:r>
-        <w:rPr>
-          <w:b/>
-          <w:sz w:val="22"/>
-          <w:szCs w:val="22"/>
-        </w:rPr>
-        <w:t xml:space="preserve">Figure </w:t>
-      </w:r>
-      <w:r>
-        <w:rPr>
-          <w:b/>
-          <w:sz w:val="22"/>
-          <w:szCs w:val="22"/>
-        </w:rPr>
-        <w:t>6</w:t>
-      </w:r>
-      <w:r>
-        <w:rPr>
-          <w:sz w:val="22"/>
-          <w:szCs w:val="22"/>
-        </w:rPr>
-        <w:t xml:space="preserve">. The ANNs featured some similarities, and some differences. First, the static condition’s ANN featured 3 connection weights of 0, while the dynamic condition featured 7. In terms of our hypothesis, this supports the theory that dynamic conditions produce more modular architectures. </w:t>
-      </w:r>
-    </w:p>
-    <w:p>
-      <w:pPr>
-        <w:spacing w:line="480" w:lineRule="auto"/>
-        <w:jc w:val="center"/>
-        <w:rPr>
-          <w:sz w:val="22"/>
-          <w:szCs w:val="22"/>
-        </w:rPr>
-      </w:pPr>
-    </w:p>
-    <w:p>
-      <w:pPr>
-        <w:spacing w:line="480" w:lineRule="auto"/>
-        <w:jc w:val="center"/>
-        <w:rPr>
-          <w:sz w:val="22"/>
-          <w:szCs w:val="22"/>
-        </w:rPr>
-      </w:pPr>
-      <w:r>
-        <w:rPr>
-          <w:sz w:val="22"/>
-          <w:szCs w:val="22"/>
-        </w:rPr>
         <w:t>Static Condition</w:t>
       </w:r>
     </w:p>
@@ -6754,7 +7185,6 @@
               <w:spacing w:line="480" w:lineRule="auto"/>
             </w:pPr>
             <w:r>
-              <w:lastRenderedPageBreak/>
               <w:t>leftLDR</w:t>
             </w:r>
           </w:p>
@@ -7236,6 +7666,7 @@
           <w:sz w:val="22"/>
           <w:szCs w:val="22"/>
         </w:rPr>
+        <w:lastRenderedPageBreak/>
         <w:drawing>
           <wp:inline distT="0" distB="0" distL="0" distR="0" wp14:anchorId="048425C4" wp14:editId="6B563C9A">
             <wp:extent cx="2827659" cy="2141951"/>
@@ -7252,7 +7683,7 @@
                     <pic:cNvPicPr/>
                   </pic:nvPicPr>
                   <pic:blipFill>
-                    <a:blip r:embed="rId29"/>
+                    <a:blip r:embed="rId27"/>
                     <a:stretch>
                       <a:fillRect/>
                     </a:stretch>
@@ -7294,7 +7725,7 @@
                     <pic:cNvPicPr/>
                   </pic:nvPicPr>
                   <pic:blipFill>
-                    <a:blip r:embed="rId30"/>
+                    <a:blip r:embed="rId28"/>
                     <a:stretch>
                       <a:fillRect/>
                     </a:stretch>
@@ -7347,7 +7778,7 @@
                     <pic:cNvPicPr/>
                   </pic:nvPicPr>
                   <pic:blipFill rotWithShape="1">
-                    <a:blip r:embed="rId31"/>
+                    <a:blip r:embed="rId29"/>
                     <a:srcRect l="20288" t="86869" r="14179"/>
                     <a:stretch/>
                   </pic:blipFill>
@@ -7562,7 +7993,6 @@
               <w:jc w:val="center"/>
             </w:pPr>
             <w:r>
-              <w:lastRenderedPageBreak/>
               <w:t>Static</w:t>
             </w:r>
           </w:p>
@@ -7832,7 +8262,15 @@
           <w:sz w:val="22"/>
           <w:szCs w:val="22"/>
         </w:rPr>
-        <w:t xml:space="preserve"> move, and no connection to the turn-clockwise move. Both also featured inhibitory connections between the left LDR and the backwards and turn-counterclockwise functions, despite their unique magnitudes. In the left IR, both feature inhibitory connections with the forward move, and no connection to backward. For the Bumper, both feature excitatory connections for the backwards node, and strong excitatory connections for the clockwise node. For the right IR, both condition’s weights feature a strong inhibitory connection for the forward move and strong excitatory connection for the backwards move. Both feature strong connections for the clockwise move but in opposite directions. Finally, for the right LDR, both feature a weak connection in opposite directions for the backwards node, and a weak negative connection for the clockwise node.</w:t>
+        <w:t xml:space="preserve"> move, and no connection to the turn-clockwise move. Both also featured inhibitory connections between the left LDR and the backwards and turn-counterclockwise functions, despite their unique magnitudes. In the left IR, both feature inhibitory connections with the forward move, and no connection to backward. For the Bumper, both feature excitatory connections for the backwards node, and strong excitatory connections for the clockwise node. For the right IR, both condition’s weights feature a </w:t>
+      </w:r>
+      <w:r>
+        <w:rPr>
+          <w:sz w:val="22"/>
+          <w:szCs w:val="22"/>
+        </w:rPr>
+        <w:lastRenderedPageBreak/>
+        <w:t>strong inhibitory connection for the forward move and strong excitatory connection for the backwards move. Both feature strong connections for the clockwise move but in opposite directions. Finally, for the right LDR, both feature a weak connection in opposite directions for the backwards node, and a weak negative connection for the clockwise node.</w:t>
       </w:r>
     </w:p>
     <w:p>
@@ -7883,7 +8321,6 @@
           <w:sz w:val="22"/>
           <w:szCs w:val="22"/>
         </w:rPr>
-        <w:lastRenderedPageBreak/>
         <w:drawing>
           <wp:inline distT="0" distB="0" distL="0" distR="0" wp14:anchorId="455A8557" wp14:editId="0B51FCDD">
             <wp:extent cx="5943600" cy="4119245"/>
@@ -7900,7 +8337,7 @@
                     <pic:cNvPicPr/>
                   </pic:nvPicPr>
                   <pic:blipFill>
-                    <a:blip r:embed="rId32"/>
+                    <a:blip r:embed="rId30"/>
                     <a:stretch>
                       <a:fillRect/>
                     </a:stretch>
@@ -7967,7 +8404,7 @@
                     <pic:cNvPicPr/>
                   </pic:nvPicPr>
                   <pic:blipFill>
-                    <a:blip r:embed="rId33"/>
+                    <a:blip r:embed="rId31"/>
                     <a:stretch>
                       <a:fillRect/>
                     </a:stretch>
@@ -10220,7 +10657,7 @@
                     <pic:cNvPicPr/>
                   </pic:nvPicPr>
                   <pic:blipFill>
-                    <a:blip r:embed="rId34" cstate="print">
+                    <a:blip r:embed="rId32" cstate="print">
                       <a:extLst>
                         <a:ext uri="{28A0092B-C50C-407E-A947-70E740481C1C}">
                           <a14:useLocalDpi xmlns:a14="http://schemas.microsoft.com/office/drawing/2010/main" val="0"/>
@@ -10268,7 +10705,7 @@
                     <pic:cNvPicPr/>
                   </pic:nvPicPr>
                   <pic:blipFill>
-                    <a:blip r:embed="rId35" cstate="print">
+                    <a:blip r:embed="rId33" cstate="print">
                       <a:extLst>
                         <a:ext uri="{28A0092B-C50C-407E-A947-70E740481C1C}">
                           <a14:useLocalDpi xmlns:a14="http://schemas.microsoft.com/office/drawing/2010/main" val="0"/>
@@ -10316,7 +10753,7 @@
                     <pic:cNvPicPr/>
                   </pic:nvPicPr>
                   <pic:blipFill>
-                    <a:blip r:embed="rId36" cstate="print">
+                    <a:blip r:embed="rId34" cstate="print">
                       <a:extLst>
                         <a:ext uri="{28A0092B-C50C-407E-A947-70E740481C1C}">
                           <a14:useLocalDpi xmlns:a14="http://schemas.microsoft.com/office/drawing/2010/main" val="0"/>
@@ -10364,7 +10801,7 @@
                     <pic:cNvPicPr/>
                   </pic:nvPicPr>
                   <pic:blipFill>
-                    <a:blip r:embed="rId37" cstate="print">
+                    <a:blip r:embed="rId35" cstate="print">
                       <a:extLst>
                         <a:ext uri="{28A0092B-C50C-407E-A947-70E740481C1C}">
                           <a14:useLocalDpi xmlns:a14="http://schemas.microsoft.com/office/drawing/2010/main" val="0"/>
@@ -10430,7 +10867,7 @@
                     <pic:cNvPicPr/>
                   </pic:nvPicPr>
                   <pic:blipFill>
-                    <a:blip r:embed="rId38" cstate="print">
+                    <a:blip r:embed="rId36" cstate="print">
                       <a:extLst>
                         <a:ext uri="{28A0092B-C50C-407E-A947-70E740481C1C}">
                           <a14:useLocalDpi xmlns:a14="http://schemas.microsoft.com/office/drawing/2010/main" val="0"/>
@@ -10478,7 +10915,7 @@
                     <pic:cNvPicPr/>
                   </pic:nvPicPr>
                   <pic:blipFill>
-                    <a:blip r:embed="rId39" cstate="print">
+                    <a:blip r:embed="rId37" cstate="print">
                       <a:extLst>
                         <a:ext uri="{28A0092B-C50C-407E-A947-70E740481C1C}">
                           <a14:useLocalDpi xmlns:a14="http://schemas.microsoft.com/office/drawing/2010/main" val="0"/>
@@ -10526,7 +10963,7 @@
                     <pic:cNvPicPr/>
                   </pic:nvPicPr>
                   <pic:blipFill>
-                    <a:blip r:embed="rId40" cstate="print">
+                    <a:blip r:embed="rId38" cstate="print">
                       <a:extLst>
                         <a:ext uri="{28A0092B-C50C-407E-A947-70E740481C1C}">
                           <a14:useLocalDpi xmlns:a14="http://schemas.microsoft.com/office/drawing/2010/main" val="0"/>
@@ -10574,7 +11011,7 @@
                     <pic:cNvPicPr/>
                   </pic:nvPicPr>
                   <pic:blipFill>
-                    <a:blip r:embed="rId41" cstate="print">
+                    <a:blip r:embed="rId39" cstate="print">
                       <a:extLst>
                         <a:ext uri="{28A0092B-C50C-407E-A947-70E740481C1C}">
                           <a14:useLocalDpi xmlns:a14="http://schemas.microsoft.com/office/drawing/2010/main" val="0"/>
@@ -10640,7 +11077,7 @@
                     <pic:cNvPicPr/>
                   </pic:nvPicPr>
                   <pic:blipFill>
-                    <a:blip r:embed="rId42" cstate="print">
+                    <a:blip r:embed="rId40" cstate="print">
                       <a:extLst>
                         <a:ext uri="{28A0092B-C50C-407E-A947-70E740481C1C}">
                           <a14:useLocalDpi xmlns:a14="http://schemas.microsoft.com/office/drawing/2010/main" val="0"/>
@@ -10688,7 +11125,7 @@
                     <pic:cNvPicPr/>
                   </pic:nvPicPr>
                   <pic:blipFill>
-                    <a:blip r:embed="rId43" cstate="print">
+                    <a:blip r:embed="rId41" cstate="print">
                       <a:extLst>
                         <a:ext uri="{28A0092B-C50C-407E-A947-70E740481C1C}">
                           <a14:useLocalDpi xmlns:a14="http://schemas.microsoft.com/office/drawing/2010/main" val="0"/>
@@ -10736,7 +11173,7 @@
                     <pic:cNvPicPr/>
                   </pic:nvPicPr>
                   <pic:blipFill>
-                    <a:blip r:embed="rId44" cstate="print">
+                    <a:blip r:embed="rId42" cstate="print">
                       <a:extLst>
                         <a:ext uri="{28A0092B-C50C-407E-A947-70E740481C1C}">
                           <a14:useLocalDpi xmlns:a14="http://schemas.microsoft.com/office/drawing/2010/main" val="0"/>
@@ -10784,7 +11221,7 @@
                     <pic:cNvPicPr/>
                   </pic:nvPicPr>
                   <pic:blipFill>
-                    <a:blip r:embed="rId45" cstate="print">
+                    <a:blip r:embed="rId43" cstate="print">
                       <a:extLst>
                         <a:ext uri="{28A0092B-C50C-407E-A947-70E740481C1C}">
                           <a14:useLocalDpi xmlns:a14="http://schemas.microsoft.com/office/drawing/2010/main" val="0"/>
@@ -11358,7 +11795,7 @@
       <w:r>
         <w:t xml:space="preserve"> </w:t>
       </w:r>
-      <w:hyperlink r:id="rId46" w:history="1">
+      <w:hyperlink r:id="rId44" w:history="1">
         <w:r>
           <w:rPr>
             <w:rStyle w:val="Hyperlink"/>
@@ -11389,7 +11826,7 @@
       </w:r>
     </w:p>
     <w:p>
-      <w:hyperlink r:id="rId47" w:history="1">
+      <w:hyperlink r:id="rId45" w:history="1">
         <w:r>
           <w:rPr>
             <w:color w:val="0000FF"/>
@@ -11410,7 +11847,7 @@
         </w:rPr>
         <w:t>P.W.D. Charles, Project Title, (2013), GitHub repository, </w:t>
       </w:r>
-      <w:hyperlink r:id="rId48" w:history="1">
+      <w:hyperlink r:id="rId46" w:history="1">
         <w:r>
           <w:rPr>
             <w:rStyle w:val="Hyperlink"/>
@@ -13025,7 +13462,7 @@
 </file>
 
 <file path=customXml/itemProps1.xml><?xml version="1.0" encoding="utf-8"?>
-<ds:datastoreItem xmlns:ds="http://schemas.openxmlformats.org/officeDocument/2006/customXml" ds:itemID="{B06691DD-0EC0-7A45-82D2-FEC893AADF4F}">
+<ds:datastoreItem xmlns:ds="http://schemas.openxmlformats.org/officeDocument/2006/customXml" ds:itemID="{EF631340-AB93-2044-A8BA-297CA410FBB1}">
   <ds:schemaRefs>
     <ds:schemaRef ds:uri="http://schemas.openxmlformats.org/officeDocument/2006/bibliography"/>
   </ds:schemaRefs>

</xml_diff>